<commit_message>
Add program description, refactor code
</commit_message>
<xml_diff>
--- a/cuda_multiplication/Описание программы.docx
+++ b/cuda_multiplication/Описание программы.docx
@@ -397,25 +397,6 @@
           <w:szCs w:val="24"/>
         </w:rPr>
         <w:t>Не теряя общности, можно считать, что n является степенью 2. Если в действительности n не является степенью 2, то мы просто добавим недостающие коэффициенты, положив их равными нулю.</w:t>
-      </w:r>
-    </w:p>
-    <w:p>
-      <w:pPr>
-        <w:jc w:val="both"/>
-        <w:rPr>
-          <w:rFonts w:ascii="Times New Roman" w:hAnsi="Times New Roman" w:cs="Times New Roman"/>
-          <w:sz w:val="24"/>
-          <w:szCs w:val="24"/>
-        </w:rPr>
-      </w:pPr>
-      <w:r>
-        <w:rPr>
-          <w:rFonts w:ascii="Times New Roman" w:hAnsi="Times New Roman" w:cs="Times New Roman"/>
-          <w:sz w:val="24"/>
-          <w:szCs w:val="24"/>
-        </w:rPr>
-        <w:tab/>
-        <w:t>В нашем случае под быстрым преобразованием Фурье будем иметь в виду конкретно дискретное преобразование Фурье (ДПФ).</w:t>
       </w:r>
     </w:p>
     <w:p>
@@ -2249,6 +2230,102 @@
     </w:p>
     <w:p>
       <w:pPr>
+        <w:ind w:firstLine="708"/>
+        <w:jc w:val="both"/>
+        <w:rPr>
+          <w:rFonts w:ascii="Times New Roman" w:eastAsiaTheme="minorEastAsia" w:hAnsi="Times New Roman" w:cs="Times New Roman"/>
+          <w:sz w:val="24"/>
+          <w:szCs w:val="24"/>
+        </w:rPr>
+      </w:pPr>
+      <w:r>
+        <w:rPr>
+          <w:rFonts w:ascii="Times New Roman" w:eastAsiaTheme="minorEastAsia" w:hAnsi="Times New Roman" w:cs="Times New Roman"/>
+          <w:sz w:val="24"/>
+          <w:szCs w:val="24"/>
+        </w:rPr>
+        <w:t xml:space="preserve">Быстрое преобразование </w:t>
+      </w:r>
+      <w:r>
+        <w:rPr>
+          <w:rFonts w:ascii="Times New Roman" w:eastAsiaTheme="minorEastAsia" w:hAnsi="Times New Roman" w:cs="Times New Roman"/>
+          <w:sz w:val="24"/>
+          <w:szCs w:val="24"/>
+        </w:rPr>
+        <w:t xml:space="preserve">Фурье – это </w:t>
+      </w:r>
+      <w:r>
+        <w:rPr>
+          <w:rFonts w:ascii="Times New Roman" w:eastAsiaTheme="minorEastAsia" w:hAnsi="Times New Roman" w:cs="Times New Roman"/>
+          <w:sz w:val="24"/>
+          <w:szCs w:val="24"/>
+        </w:rPr>
+        <w:t xml:space="preserve">метод, позволяющий вычислять ДПФ за время </w:t>
+      </w:r>
+      <m:oMath>
+        <m:r>
+          <w:rPr>
+            <w:rFonts w:ascii="Cambria Math" w:eastAsiaTheme="minorEastAsia" w:hAnsi="Cambria Math" w:cs="Times New Roman"/>
+            <w:sz w:val="24"/>
+            <w:szCs w:val="24"/>
+          </w:rPr>
+          <m:t>O(n</m:t>
+        </m:r>
+        <m:func>
+          <m:funcPr>
+            <m:ctrlPr>
+              <w:rPr>
+                <w:rFonts w:ascii="Cambria Math" w:eastAsiaTheme="minorEastAsia" w:hAnsi="Cambria Math" w:cs="Times New Roman"/>
+                <w:i/>
+                <w:sz w:val="24"/>
+                <w:szCs w:val="24"/>
+              </w:rPr>
+            </m:ctrlPr>
+          </m:funcPr>
+          <m:fName>
+            <m:r>
+              <m:rPr>
+                <m:sty m:val="p"/>
+              </m:rPr>
+              <w:rPr>
+                <w:rFonts w:ascii="Cambria Math" w:hAnsi="Cambria Math" w:cs="Times New Roman"/>
+                <w:sz w:val="24"/>
+                <w:szCs w:val="24"/>
+              </w:rPr>
+              <m:t>log</m:t>
+            </m:r>
+          </m:fName>
+          <m:e>
+            <m:r>
+              <w:rPr>
+                <w:rFonts w:ascii="Cambria Math" w:eastAsiaTheme="minorEastAsia" w:hAnsi="Cambria Math" w:cs="Times New Roman"/>
+                <w:sz w:val="24"/>
+                <w:szCs w:val="24"/>
+              </w:rPr>
+              <m:t>n</m:t>
+            </m:r>
+          </m:e>
+        </m:func>
+        <m:r>
+          <w:rPr>
+            <w:rFonts w:ascii="Cambria Math" w:eastAsiaTheme="minorEastAsia" w:hAnsi="Cambria Math" w:cs="Times New Roman"/>
+            <w:sz w:val="24"/>
+            <w:szCs w:val="24"/>
+          </w:rPr>
+          <m:t>)</m:t>
+        </m:r>
+      </m:oMath>
+      <w:r>
+        <w:rPr>
+          <w:rFonts w:ascii="Times New Roman" w:eastAsiaTheme="minorEastAsia" w:hAnsi="Times New Roman" w:cs="Times New Roman"/>
+          <w:sz w:val="24"/>
+          <w:szCs w:val="24"/>
+        </w:rPr>
+        <w:t>. Этот метод основывается на свойствах комплексных корней из единицы (а именно, на том, что степени одних корней дают другие корни).</w:t>
+      </w:r>
+    </w:p>
+    <w:p>
+      <w:pPr>
         <w:jc w:val="both"/>
         <w:rPr>
           <w:rFonts w:ascii="Times New Roman" w:eastAsiaTheme="minorEastAsia" w:hAnsi="Times New Roman" w:cs="Times New Roman"/>
@@ -2303,7 +2380,7 @@
           <w:szCs w:val="24"/>
           <w:lang w:val="en-US"/>
         </w:rPr>
-        <w:t>mod</w:t>
+        <w:t>MOD</w:t>
       </w:r>
       <w:r>
         <w:rPr>
@@ -2336,7 +2413,7 @@
           <w:szCs w:val="24"/>
           <w:lang w:val="en-US"/>
         </w:rPr>
-        <w:t>root</w:t>
+        <w:t>ROOT</w:t>
       </w:r>
       <w:r>
         <w:rPr>
@@ -2369,7 +2446,7 @@
           <w:szCs w:val="24"/>
           <w:lang w:val="en-US"/>
         </w:rPr>
-        <w:t>root</w:t>
+        <w:t>ROOT</w:t>
       </w:r>
       <w:r>
         <w:rPr>
@@ -2386,43 +2463,7 @@
           <w:szCs w:val="24"/>
           <w:lang w:val="en-US"/>
         </w:rPr>
-        <w:t>pw</w:t>
-      </w:r>
-      <w:proofErr w:type="gramStart"/>
-      <w:r>
-        <w:rPr>
-          <w:rFonts w:ascii="Times New Roman" w:hAnsi="Times New Roman" w:cs="Times New Roman"/>
-          <w:sz w:val="24"/>
-          <w:szCs w:val="24"/>
-        </w:rPr>
-        <w:t>-&gt;</w:t>
-      </w:r>
-      <w:r>
-        <w:rPr>
-          <w:rFonts w:ascii="Times New Roman" w:hAnsi="Times New Roman" w:cs="Times New Roman"/>
-          <w:sz w:val="24"/>
-          <w:szCs w:val="24"/>
-          <w:lang w:val="en-US"/>
-        </w:rPr>
-        <w:t>root</w:t>
-      </w:r>
-      <w:proofErr w:type="gramEnd"/>
-      <w:r>
-        <w:rPr>
-          <w:rFonts w:ascii="Times New Roman" w:hAnsi="Times New Roman" w:cs="Times New Roman"/>
-          <w:sz w:val="24"/>
-          <w:szCs w:val="24"/>
-        </w:rPr>
-        <w:t>_</w:t>
-      </w:r>
-      <w:r>
-        <w:rPr>
-          <w:rFonts w:ascii="Times New Roman" w:hAnsi="Times New Roman" w:cs="Times New Roman"/>
-          <w:sz w:val="24"/>
-          <w:szCs w:val="24"/>
-          <w:lang w:val="en-US"/>
-        </w:rPr>
-        <w:t>order</w:t>
+        <w:t>ORDER</w:t>
       </w:r>
       <w:r>
         <w:rPr>
@@ -2706,7 +2747,137 @@
           <w:sz w:val="24"/>
           <w:szCs w:val="24"/>
         </w:rPr>
-        <w:t xml:space="preserve">Затем для простоты написания дальнейшего кода заранее генерируются все степени корня </w:t>
+        <w:t>П</w:t>
+      </w:r>
+      <w:r>
+        <w:rPr>
+          <w:rFonts w:ascii="Times New Roman" w:hAnsi="Times New Roman" w:cs="Times New Roman"/>
+          <w:sz w:val="24"/>
+          <w:szCs w:val="24"/>
+        </w:rPr>
+        <w:t>роисходит вычисление Б</w:t>
+      </w:r>
+      <w:r>
+        <w:rPr>
+          <w:rFonts w:ascii="Times New Roman" w:hAnsi="Times New Roman" w:cs="Times New Roman"/>
+          <w:sz w:val="24"/>
+          <w:szCs w:val="24"/>
+        </w:rPr>
+        <w:t xml:space="preserve">ПФ для каждого из </w:t>
+      </w:r>
+      <w:r>
+        <w:rPr>
+          <w:rFonts w:ascii="Times New Roman" w:hAnsi="Times New Roman" w:cs="Times New Roman"/>
+          <w:sz w:val="24"/>
+          <w:szCs w:val="24"/>
+        </w:rPr>
+        <w:t>векторов</w:t>
+      </w:r>
+      <w:r>
+        <w:rPr>
+          <w:rFonts w:ascii="Times New Roman" w:hAnsi="Times New Roman" w:cs="Times New Roman"/>
+          <w:sz w:val="24"/>
+          <w:szCs w:val="24"/>
+        </w:rPr>
+        <w:t xml:space="preserve"> коэффициентов</w:t>
+      </w:r>
+      <w:r>
+        <w:rPr>
+          <w:rFonts w:ascii="Times New Roman" w:hAnsi="Times New Roman" w:cs="Times New Roman"/>
+          <w:sz w:val="24"/>
+          <w:szCs w:val="24"/>
+        </w:rPr>
+        <w:t xml:space="preserve"> многочленов</w:t>
+      </w:r>
+      <w:r>
+        <w:rPr>
+          <w:rFonts w:ascii="Times New Roman" w:hAnsi="Times New Roman" w:cs="Times New Roman"/>
+          <w:sz w:val="24"/>
+          <w:szCs w:val="24"/>
+        </w:rPr>
+        <w:t xml:space="preserve"> </w:t>
+      </w:r>
+      <w:r>
+        <w:rPr>
+          <w:rFonts w:ascii="Times New Roman" w:hAnsi="Times New Roman" w:cs="Times New Roman"/>
+          <w:sz w:val="24"/>
+          <w:szCs w:val="24"/>
+          <w:lang w:val="en-US"/>
+        </w:rPr>
+        <w:t>vector</w:t>
+      </w:r>
+      <w:r>
+        <w:rPr>
+          <w:rFonts w:ascii="Times New Roman" w:hAnsi="Times New Roman" w:cs="Times New Roman"/>
+          <w:sz w:val="24"/>
+          <w:szCs w:val="24"/>
+        </w:rPr>
+        <w:t xml:space="preserve">1 </w:t>
+      </w:r>
+      <w:r>
+        <w:rPr>
+          <w:rFonts w:ascii="Times New Roman" w:hAnsi="Times New Roman" w:cs="Times New Roman"/>
+          <w:sz w:val="24"/>
+          <w:szCs w:val="24"/>
+        </w:rPr>
+        <w:t xml:space="preserve">и </w:t>
+      </w:r>
+      <w:r>
+        <w:rPr>
+          <w:rFonts w:ascii="Times New Roman" w:hAnsi="Times New Roman" w:cs="Times New Roman"/>
+          <w:sz w:val="24"/>
+          <w:szCs w:val="24"/>
+          <w:lang w:val="en-US"/>
+        </w:rPr>
+        <w:t>vector</w:t>
+      </w:r>
+      <w:r>
+        <w:rPr>
+          <w:rFonts w:ascii="Times New Roman" w:hAnsi="Times New Roman" w:cs="Times New Roman"/>
+          <w:sz w:val="24"/>
+          <w:szCs w:val="24"/>
+        </w:rPr>
+        <w:t>2.</w:t>
+      </w:r>
+    </w:p>
+    <w:p>
+      <w:pPr>
+        <w:pStyle w:val="a4"/>
+        <w:numPr>
+          <w:ilvl w:val="1"/>
+          <w:numId w:val="1"/>
+        </w:numPr>
+        <w:jc w:val="both"/>
+        <w:rPr>
+          <w:rFonts w:ascii="Times New Roman" w:hAnsi="Times New Roman" w:cs="Times New Roman"/>
+          <w:sz w:val="24"/>
+          <w:szCs w:val="24"/>
+        </w:rPr>
+      </w:pPr>
+      <w:r>
+        <w:rPr>
+          <w:rFonts w:ascii="Times New Roman" w:hAnsi="Times New Roman" w:cs="Times New Roman"/>
+          <w:sz w:val="24"/>
+          <w:szCs w:val="24"/>
+        </w:rPr>
+        <w:t xml:space="preserve">Используется функция </w:t>
+      </w:r>
+      <w:r>
+        <w:rPr>
+          <w:rFonts w:ascii="Times New Roman" w:hAnsi="Times New Roman" w:cs="Times New Roman"/>
+          <w:sz w:val="24"/>
+          <w:szCs w:val="24"/>
+          <w:lang w:val="en-US"/>
+        </w:rPr>
+        <w:t>parallel</w:t>
+      </w:r>
+      <w:r>
+        <w:rPr>
+          <w:rFonts w:ascii="Times New Roman" w:hAnsi="Times New Roman" w:cs="Times New Roman"/>
+          <w:sz w:val="24"/>
+          <w:szCs w:val="24"/>
+        </w:rPr>
+        <w:t>_</w:t>
       </w:r>
       <w:proofErr w:type="spellStart"/>
       <w:r>
@@ -2716,17 +2887,34 @@
           <w:szCs w:val="24"/>
           <w:lang w:val="en-US"/>
         </w:rPr>
-        <w:t>W</w:t>
-      </w:r>
-      <w:r>
-        <w:rPr>
-          <w:rFonts w:ascii="Times New Roman" w:hAnsi="Times New Roman" w:cs="Times New Roman"/>
-          <w:sz w:val="24"/>
-          <w:szCs w:val="24"/>
-          <w:vertAlign w:val="subscript"/>
+        <w:t>fft</w:t>
+      </w:r>
+      <w:proofErr w:type="spellEnd"/>
+      <w:r>
+        <w:rPr>
+          <w:rFonts w:ascii="Times New Roman" w:hAnsi="Times New Roman" w:cs="Times New Roman"/>
+          <w:sz w:val="24"/>
+          <w:szCs w:val="24"/>
+        </w:rPr>
+        <w:t xml:space="preserve">, </w:t>
+      </w:r>
+      <w:r>
+        <w:rPr>
+          <w:rFonts w:ascii="Times New Roman" w:hAnsi="Times New Roman" w:cs="Times New Roman"/>
+          <w:sz w:val="24"/>
+          <w:szCs w:val="24"/>
+        </w:rPr>
+        <w:t xml:space="preserve">которая в качестве параметров принимает указатель на массив </w:t>
+      </w:r>
+      <w:proofErr w:type="spellStart"/>
+      <w:r>
+        <w:rPr>
+          <w:rFonts w:ascii="Times New Roman" w:hAnsi="Times New Roman" w:cs="Times New Roman"/>
+          <w:sz w:val="24"/>
+          <w:szCs w:val="24"/>
           <w:lang w:val="en-US"/>
         </w:rPr>
-        <w:t>n</w:t>
+        <w:t>vec</w:t>
       </w:r>
       <w:proofErr w:type="spellEnd"/>
       <w:r>
@@ -2743,7 +2931,100 @@
           <w:sz w:val="24"/>
           <w:szCs w:val="24"/>
         </w:rPr>
-        <w:t xml:space="preserve">и записываются в массив </w:t>
+        <w:t>(</w:t>
+      </w:r>
+      <w:r>
+        <w:rPr>
+          <w:rFonts w:ascii="Times New Roman" w:hAnsi="Times New Roman" w:cs="Times New Roman"/>
+          <w:sz w:val="24"/>
+          <w:szCs w:val="24"/>
+        </w:rPr>
+        <w:t>вектор коэффициентов многочлен</w:t>
+      </w:r>
+      <w:r>
+        <w:rPr>
+          <w:rFonts w:ascii="Times New Roman" w:hAnsi="Times New Roman" w:cs="Times New Roman"/>
+          <w:sz w:val="24"/>
+          <w:szCs w:val="24"/>
+        </w:rPr>
+        <w:t>а, по которому будет считаться Б</w:t>
+      </w:r>
+      <w:r>
+        <w:rPr>
+          <w:rFonts w:ascii="Times New Roman" w:hAnsi="Times New Roman" w:cs="Times New Roman"/>
+          <w:sz w:val="24"/>
+          <w:szCs w:val="24"/>
+        </w:rPr>
+        <w:t>ПФ</w:t>
+      </w:r>
+      <w:r>
+        <w:rPr>
+          <w:rFonts w:ascii="Times New Roman" w:hAnsi="Times New Roman" w:cs="Times New Roman"/>
+          <w:sz w:val="24"/>
+          <w:szCs w:val="24"/>
+        </w:rPr>
+        <w:t xml:space="preserve"> и куда будет записываться</w:t>
+      </w:r>
+      <w:r>
+        <w:rPr>
+          <w:rFonts w:ascii="Times New Roman" w:hAnsi="Times New Roman" w:cs="Times New Roman"/>
+          <w:sz w:val="24"/>
+          <w:szCs w:val="24"/>
+        </w:rPr>
+        <w:t xml:space="preserve"> результат</w:t>
+      </w:r>
+      <w:r>
+        <w:rPr>
+          <w:rFonts w:ascii="Times New Roman" w:hAnsi="Times New Roman" w:cs="Times New Roman"/>
+          <w:sz w:val="24"/>
+          <w:szCs w:val="24"/>
+        </w:rPr>
+        <w:t>),</w:t>
+      </w:r>
+      <w:r>
+        <w:rPr>
+          <w:rFonts w:ascii="Times New Roman" w:hAnsi="Times New Roman" w:cs="Times New Roman"/>
+          <w:sz w:val="24"/>
+          <w:szCs w:val="24"/>
+        </w:rPr>
+        <w:t xml:space="preserve"> размер массива </w:t>
+      </w:r>
+      <w:proofErr w:type="spellStart"/>
+      <w:r>
+        <w:rPr>
+          <w:rFonts w:ascii="Times New Roman" w:hAnsi="Times New Roman" w:cs="Times New Roman"/>
+          <w:sz w:val="24"/>
+          <w:szCs w:val="24"/>
+        </w:rPr>
+        <w:lastRenderedPageBreak/>
+        <w:t>size</w:t>
+      </w:r>
+      <w:proofErr w:type="spellEnd"/>
+      <w:r>
+        <w:rPr>
+          <w:rFonts w:ascii="Times New Roman" w:hAnsi="Times New Roman" w:cs="Times New Roman"/>
+          <w:sz w:val="24"/>
+          <w:szCs w:val="24"/>
+        </w:rPr>
+        <w:t xml:space="preserve">, флаг </w:t>
+      </w:r>
+      <w:proofErr w:type="spellStart"/>
+      <w:r>
+        <w:rPr>
+          <w:rFonts w:ascii="Times New Roman" w:hAnsi="Times New Roman" w:cs="Times New Roman"/>
+          <w:sz w:val="24"/>
+          <w:szCs w:val="24"/>
+        </w:rPr>
+        <w:t>invert</w:t>
+      </w:r>
+      <w:proofErr w:type="spellEnd"/>
+      <w:r>
+        <w:rPr>
+          <w:rFonts w:ascii="Times New Roman" w:hAnsi="Times New Roman" w:cs="Times New Roman"/>
+          <w:sz w:val="24"/>
+          <w:szCs w:val="24"/>
+        </w:rPr>
+        <w:t xml:space="preserve"> (если установлен в </w:t>
       </w:r>
       <w:r>
         <w:rPr>
@@ -2752,16 +3033,35 @@
           <w:szCs w:val="24"/>
           <w:lang w:val="en-US"/>
         </w:rPr>
-        <w:t>roots</w:t>
-      </w:r>
-      <w:r>
-        <w:rPr>
-          <w:rFonts w:ascii="Times New Roman" w:hAnsi="Times New Roman" w:cs="Times New Roman"/>
-          <w:sz w:val="24"/>
-          <w:szCs w:val="24"/>
-        </w:rPr>
-        <w:t>_</w:t>
-      </w:r>
+        <w:t>true</w:t>
+      </w:r>
+      <w:r>
+        <w:rPr>
+          <w:rFonts w:ascii="Times New Roman" w:hAnsi="Times New Roman" w:cs="Times New Roman"/>
+          <w:sz w:val="24"/>
+          <w:szCs w:val="24"/>
+        </w:rPr>
+        <w:t xml:space="preserve">, то будет вычисляться обратное БПФ), количество блоков </w:t>
+      </w:r>
+      <w:proofErr w:type="spellStart"/>
+      <w:r>
+        <w:rPr>
+          <w:rFonts w:ascii="Times New Roman" w:hAnsi="Times New Roman" w:cs="Times New Roman"/>
+          <w:sz w:val="24"/>
+          <w:szCs w:val="24"/>
+        </w:rPr>
+        <w:t>numBlocks</w:t>
+      </w:r>
+      <w:proofErr w:type="spellEnd"/>
+      <w:r>
+        <w:rPr>
+          <w:rFonts w:ascii="Times New Roman" w:hAnsi="Times New Roman" w:cs="Times New Roman"/>
+          <w:sz w:val="24"/>
+          <w:szCs w:val="24"/>
+        </w:rPr>
+        <w:t xml:space="preserve"> и размер блока </w:t>
+      </w:r>
+      <w:proofErr w:type="spellStart"/>
       <w:r>
         <w:rPr>
           <w:rFonts w:ascii="Times New Roman" w:hAnsi="Times New Roman" w:cs="Times New Roman"/>
@@ -2769,11 +3069,347 @@
           <w:szCs w:val="24"/>
           <w:lang w:val="en-US"/>
         </w:rPr>
-        <w:t>array</w:t>
-      </w:r>
-      <w:r>
-        <w:rPr>
-          <w:rFonts w:ascii="Times New Roman" w:hAnsi="Times New Roman" w:cs="Times New Roman"/>
+        <w:t>blockSize</w:t>
+      </w:r>
+      <w:proofErr w:type="spellEnd"/>
+      <w:r>
+        <w:rPr>
+          <w:rFonts w:ascii="Times New Roman" w:hAnsi="Times New Roman" w:cs="Times New Roman"/>
+          <w:sz w:val="24"/>
+          <w:szCs w:val="24"/>
+        </w:rPr>
+        <w:t>.</w:t>
+      </w:r>
+    </w:p>
+    <w:p>
+      <w:pPr>
+        <w:pStyle w:val="a4"/>
+        <w:numPr>
+          <w:ilvl w:val="1"/>
+          <w:numId w:val="1"/>
+        </w:numPr>
+        <w:jc w:val="both"/>
+        <w:rPr>
+          <w:rFonts w:ascii="Times New Roman" w:hAnsi="Times New Roman" w:cs="Times New Roman"/>
+          <w:sz w:val="24"/>
+          <w:szCs w:val="24"/>
+        </w:rPr>
+      </w:pPr>
+      <w:r>
+        <w:rPr>
+          <w:rFonts w:ascii="Times New Roman" w:hAnsi="Times New Roman" w:cs="Times New Roman"/>
+          <w:sz w:val="24"/>
+          <w:szCs w:val="24"/>
+        </w:rPr>
+        <w:t>Вычисление Б</w:t>
+      </w:r>
+      <w:r>
+        <w:rPr>
+          <w:rFonts w:ascii="Times New Roman" w:hAnsi="Times New Roman" w:cs="Times New Roman"/>
+          <w:sz w:val="24"/>
+          <w:szCs w:val="24"/>
+        </w:rPr>
+        <w:t xml:space="preserve">ПФ происходит </w:t>
+      </w:r>
+      <w:r>
+        <w:rPr>
+          <w:rFonts w:ascii="Times New Roman" w:hAnsi="Times New Roman" w:cs="Times New Roman"/>
+          <w:sz w:val="24"/>
+          <w:szCs w:val="24"/>
+        </w:rPr>
+        <w:t>следующим образом: сначала выполняется поразрядная обратная перестановка</w:t>
+      </w:r>
+      <w:r>
+        <w:rPr>
+          <w:rFonts w:ascii="Times New Roman" w:hAnsi="Times New Roman" w:cs="Times New Roman"/>
+          <w:sz w:val="24"/>
+          <w:szCs w:val="24"/>
+        </w:rPr>
+        <w:t xml:space="preserve"> </w:t>
+      </w:r>
+      <w:r>
+        <w:rPr>
+          <w:rFonts w:ascii="Times New Roman" w:hAnsi="Times New Roman" w:cs="Times New Roman"/>
+          <w:sz w:val="24"/>
+          <w:szCs w:val="24"/>
+        </w:rPr>
+        <w:t>входных</w:t>
+      </w:r>
+      <w:r>
+        <w:rPr>
+          <w:rFonts w:ascii="Times New Roman" w:hAnsi="Times New Roman" w:cs="Times New Roman"/>
+          <w:sz w:val="24"/>
+          <w:szCs w:val="24"/>
+        </w:rPr>
+        <w:t xml:space="preserve"> значений</w:t>
+      </w:r>
+      <w:r>
+        <w:rPr>
+          <w:rFonts w:ascii="Times New Roman" w:hAnsi="Times New Roman" w:cs="Times New Roman"/>
+          <w:sz w:val="24"/>
+          <w:szCs w:val="24"/>
+        </w:rPr>
+        <w:t xml:space="preserve"> </w:t>
+      </w:r>
+      <w:proofErr w:type="spellStart"/>
+      <w:r>
+        <w:rPr>
+          <w:rFonts w:ascii="Times New Roman" w:hAnsi="Times New Roman" w:cs="Times New Roman"/>
+          <w:sz w:val="24"/>
+          <w:szCs w:val="24"/>
+          <w:lang w:val="en-US"/>
+        </w:rPr>
+        <w:t>vec</w:t>
+      </w:r>
+      <w:proofErr w:type="spellEnd"/>
+      <w:r>
+        <w:rPr>
+          <w:rFonts w:ascii="Times New Roman" w:hAnsi="Times New Roman" w:cs="Times New Roman"/>
+          <w:sz w:val="24"/>
+          <w:szCs w:val="24"/>
+        </w:rPr>
+        <w:t xml:space="preserve"> с помощью функции </w:t>
+      </w:r>
+      <w:proofErr w:type="spellStart"/>
+      <w:r>
+        <w:rPr>
+          <w:rFonts w:ascii="Times New Roman" w:hAnsi="Times New Roman" w:cs="Times New Roman"/>
+          <w:sz w:val="24"/>
+          <w:szCs w:val="24"/>
+        </w:rPr>
+        <w:t>bit_reversal</w:t>
+      </w:r>
+      <w:proofErr w:type="spellEnd"/>
+      <w:r>
+        <w:rPr>
+          <w:rFonts w:ascii="Times New Roman" w:hAnsi="Times New Roman" w:cs="Times New Roman"/>
+          <w:sz w:val="24"/>
+          <w:szCs w:val="24"/>
+        </w:rPr>
+        <w:t>. Действия по перестановке элементов выполняются над каждым элементом массива</w:t>
+      </w:r>
+      <w:r>
+        <w:rPr>
+          <w:rFonts w:ascii="Times New Roman" w:hAnsi="Times New Roman" w:cs="Times New Roman"/>
+          <w:sz w:val="24"/>
+          <w:szCs w:val="24"/>
+        </w:rPr>
+        <w:t xml:space="preserve"> </w:t>
+      </w:r>
+      <w:r>
+        <w:rPr>
+          <w:rFonts w:ascii="Times New Roman" w:hAnsi="Times New Roman" w:cs="Times New Roman"/>
+          <w:sz w:val="24"/>
+          <w:szCs w:val="24"/>
+        </w:rPr>
+        <w:t>независимо</w:t>
+      </w:r>
+      <w:r>
+        <w:rPr>
+          <w:rFonts w:ascii="Times New Roman" w:eastAsiaTheme="minorEastAsia" w:hAnsi="Times New Roman" w:cs="Times New Roman"/>
+          <w:sz w:val="24"/>
+          <w:szCs w:val="24"/>
+        </w:rPr>
+        <w:t>, что позволяет распараллелить эту операцию.</w:t>
+      </w:r>
+      <w:r>
+        <w:rPr>
+          <w:rFonts w:ascii="Times New Roman" w:eastAsiaTheme="minorEastAsia" w:hAnsi="Times New Roman" w:cs="Times New Roman"/>
+          <w:sz w:val="24"/>
+          <w:szCs w:val="24"/>
+        </w:rPr>
+        <w:t xml:space="preserve"> Затем </w:t>
+      </w:r>
+      <w:r>
+        <w:rPr>
+          <w:rFonts w:ascii="Times New Roman" w:eastAsiaTheme="minorEastAsia" w:hAnsi="Times New Roman" w:cs="Times New Roman"/>
+          <w:sz w:val="24"/>
+          <w:szCs w:val="24"/>
+        </w:rPr>
+        <w:t xml:space="preserve">следуют </w:t>
+      </w:r>
+      <m:oMath>
+        <m:func>
+          <m:funcPr>
+            <m:ctrlPr>
+              <w:rPr>
+                <w:rFonts w:ascii="Cambria Math" w:eastAsiaTheme="minorEastAsia" w:hAnsi="Cambria Math" w:cs="Times New Roman"/>
+                <w:i/>
+                <w:sz w:val="24"/>
+                <w:szCs w:val="24"/>
+              </w:rPr>
+            </m:ctrlPr>
+          </m:funcPr>
+          <m:fName>
+            <m:r>
+              <m:rPr>
+                <m:sty m:val="p"/>
+              </m:rPr>
+              <w:rPr>
+                <w:rFonts w:ascii="Cambria Math" w:hAnsi="Cambria Math" w:cs="Times New Roman"/>
+                <w:sz w:val="24"/>
+                <w:szCs w:val="24"/>
+              </w:rPr>
+              <m:t>log</m:t>
+            </m:r>
+          </m:fName>
+          <m:e>
+            <m:r>
+              <w:rPr>
+                <w:rFonts w:ascii="Cambria Math" w:eastAsiaTheme="minorEastAsia" w:hAnsi="Cambria Math" w:cs="Times New Roman"/>
+                <w:sz w:val="24"/>
+                <w:szCs w:val="24"/>
+                <w:lang w:val="en-US"/>
+              </w:rPr>
+              <m:t>n</m:t>
+            </m:r>
+          </m:e>
+        </m:func>
+      </m:oMath>
+      <w:r>
+        <w:rPr>
+          <w:rFonts w:ascii="Times New Roman" w:eastAsiaTheme="minorEastAsia" w:hAnsi="Times New Roman" w:cs="Times New Roman"/>
+          <w:sz w:val="24"/>
+          <w:szCs w:val="24"/>
+        </w:rPr>
+        <w:t xml:space="preserve"> этапов, на каждом из которых параллельно выполняется </w:t>
+      </w:r>
+      <w:r>
+        <w:rPr>
+          <w:rFonts w:ascii="Times New Roman" w:eastAsiaTheme="minorEastAsia" w:hAnsi="Times New Roman" w:cs="Times New Roman"/>
+          <w:sz w:val="24"/>
+          <w:szCs w:val="24"/>
+        </w:rPr>
+        <w:t>набор</w:t>
+      </w:r>
+      <w:r>
+        <w:rPr>
+          <w:rFonts w:ascii="Times New Roman" w:eastAsiaTheme="minorEastAsia" w:hAnsi="Times New Roman" w:cs="Times New Roman"/>
+          <w:sz w:val="24"/>
+          <w:szCs w:val="24"/>
+        </w:rPr>
+        <w:t xml:space="preserve"> </w:t>
+      </w:r>
+      <w:r>
+        <w:rPr>
+          <w:rFonts w:ascii="Times New Roman" w:eastAsiaTheme="minorEastAsia" w:hAnsi="Times New Roman" w:cs="Times New Roman"/>
+          <w:sz w:val="24"/>
+          <w:szCs w:val="24"/>
+        </w:rPr>
+        <w:t>преобразований</w:t>
+      </w:r>
+      <w:r>
+        <w:rPr>
+          <w:rFonts w:ascii="Times New Roman" w:eastAsiaTheme="minorEastAsia" w:hAnsi="Times New Roman" w:cs="Times New Roman"/>
+          <w:sz w:val="24"/>
+          <w:szCs w:val="24"/>
+        </w:rPr>
+        <w:t xml:space="preserve"> бабочки</w:t>
+      </w:r>
+      <w:r>
+        <w:rPr>
+          <w:rFonts w:ascii="Times New Roman" w:eastAsiaTheme="minorEastAsia" w:hAnsi="Times New Roman" w:cs="Times New Roman"/>
+          <w:sz w:val="24"/>
+          <w:szCs w:val="24"/>
+        </w:rPr>
+        <w:t xml:space="preserve"> с помощью функции </w:t>
+      </w:r>
+      <w:proofErr w:type="spellStart"/>
+      <w:r>
+        <w:rPr>
+          <w:rFonts w:ascii="Times New Roman" w:eastAsiaTheme="minorEastAsia" w:hAnsi="Times New Roman" w:cs="Times New Roman"/>
+          <w:sz w:val="24"/>
+          <w:szCs w:val="24"/>
+        </w:rPr>
+        <w:t>fft_butterflies</w:t>
+      </w:r>
+      <w:proofErr w:type="spellEnd"/>
+      <w:r>
+        <w:rPr>
+          <w:rFonts w:ascii="Times New Roman" w:eastAsiaTheme="minorEastAsia" w:hAnsi="Times New Roman" w:cs="Times New Roman"/>
+          <w:sz w:val="24"/>
+          <w:szCs w:val="24"/>
+        </w:rPr>
+        <w:t>. В</w:t>
+      </w:r>
+      <w:r>
+        <w:rPr>
+          <w:rFonts w:ascii="Times New Roman" w:eastAsiaTheme="minorEastAsia" w:hAnsi="Times New Roman" w:cs="Times New Roman"/>
+          <w:sz w:val="24"/>
+          <w:szCs w:val="24"/>
+        </w:rPr>
+        <w:t xml:space="preserve"> </w:t>
+      </w:r>
+      <w:r>
+        <w:rPr>
+          <w:rFonts w:ascii="Times New Roman" w:eastAsiaTheme="minorEastAsia" w:hAnsi="Times New Roman" w:cs="Times New Roman"/>
+          <w:sz w:val="24"/>
+          <w:szCs w:val="24"/>
+        </w:rPr>
+        <w:t>итоге</w:t>
+      </w:r>
+      <w:r>
+        <w:rPr>
+          <w:rFonts w:ascii="Times New Roman" w:eastAsiaTheme="minorEastAsia" w:hAnsi="Times New Roman" w:cs="Times New Roman"/>
+          <w:sz w:val="24"/>
+          <w:szCs w:val="24"/>
+        </w:rPr>
+        <w:t xml:space="preserve"> </w:t>
+      </w:r>
+      <w:r>
+        <w:rPr>
+          <w:rFonts w:ascii="Times New Roman" w:eastAsiaTheme="minorEastAsia" w:hAnsi="Times New Roman" w:cs="Times New Roman"/>
+          <w:sz w:val="24"/>
+          <w:szCs w:val="24"/>
+        </w:rPr>
+        <w:t>в массиве</w:t>
+      </w:r>
+      <w:r>
+        <w:rPr>
+          <w:rFonts w:ascii="Times New Roman" w:hAnsi="Times New Roman" w:cs="Times New Roman"/>
+          <w:sz w:val="24"/>
+          <w:szCs w:val="24"/>
+        </w:rPr>
+        <w:t xml:space="preserve"> </w:t>
+      </w:r>
+      <w:proofErr w:type="spellStart"/>
+      <w:r>
+        <w:rPr>
+          <w:rFonts w:ascii="Times New Roman" w:hAnsi="Times New Roman" w:cs="Times New Roman"/>
+          <w:sz w:val="24"/>
+          <w:szCs w:val="24"/>
+          <w:lang w:val="en-US"/>
+        </w:rPr>
+        <w:t>vec</w:t>
+      </w:r>
+      <w:proofErr w:type="spellEnd"/>
+      <w:r>
+        <w:rPr>
+          <w:rFonts w:ascii="Times New Roman" w:eastAsiaTheme="minorEastAsia" w:hAnsi="Times New Roman" w:cs="Times New Roman"/>
+          <w:sz w:val="24"/>
+          <w:szCs w:val="24"/>
+        </w:rPr>
+        <w:t xml:space="preserve"> </w:t>
+      </w:r>
+      <w:r>
+        <w:rPr>
+          <w:rFonts w:ascii="Times New Roman" w:eastAsiaTheme="minorEastAsia" w:hAnsi="Times New Roman" w:cs="Times New Roman"/>
+          <w:sz w:val="24"/>
+          <w:szCs w:val="24"/>
+        </w:rPr>
+        <w:t>получаются</w:t>
+      </w:r>
+      <w:r>
+        <w:rPr>
+          <w:rFonts w:ascii="Times New Roman" w:eastAsiaTheme="minorEastAsia" w:hAnsi="Times New Roman" w:cs="Times New Roman"/>
+          <w:sz w:val="24"/>
+          <w:szCs w:val="24"/>
+        </w:rPr>
+        <w:t xml:space="preserve"> коэффициенты прямого БПФ</w:t>
+      </w:r>
+      <w:r>
+        <w:rPr>
+          <w:rFonts w:ascii="Times New Roman" w:eastAsiaTheme="minorEastAsia" w:hAnsi="Times New Roman" w:cs="Times New Roman"/>
           <w:sz w:val="24"/>
           <w:szCs w:val="24"/>
         </w:rPr>
@@ -2800,7 +3436,31 @@
           <w:sz w:val="24"/>
           <w:szCs w:val="24"/>
         </w:rPr>
-        <w:t xml:space="preserve">Происходит вычисление ДПФ для каждого из коэффициентов векторов многочлена </w:t>
+        <w:t>П</w:t>
+      </w:r>
+      <w:r>
+        <w:rPr>
+          <w:rFonts w:ascii="Times New Roman" w:hAnsi="Times New Roman" w:cs="Times New Roman"/>
+          <w:sz w:val="24"/>
+          <w:szCs w:val="24"/>
+        </w:rPr>
+        <w:t>осле расчета Б</w:t>
+      </w:r>
+      <w:r>
+        <w:rPr>
+          <w:rFonts w:ascii="Times New Roman" w:hAnsi="Times New Roman" w:cs="Times New Roman"/>
+          <w:sz w:val="24"/>
+          <w:szCs w:val="24"/>
+        </w:rPr>
+        <w:t xml:space="preserve">ПФ для каждого из </w:t>
+      </w:r>
+      <w:r>
+        <w:rPr>
+          <w:rFonts w:ascii="Times New Roman" w:hAnsi="Times New Roman" w:cs="Times New Roman"/>
+          <w:sz w:val="24"/>
+          <w:szCs w:val="24"/>
+        </w:rPr>
+        <w:t xml:space="preserve">массивов </w:t>
       </w:r>
       <w:r>
         <w:rPr>
@@ -2842,32 +3502,16 @@
           <w:sz w:val="24"/>
           <w:szCs w:val="24"/>
         </w:rPr>
-        <w:t>2.</w:t>
-      </w:r>
-    </w:p>
-    <w:p>
-      <w:pPr>
-        <w:pStyle w:val="a4"/>
-        <w:numPr>
-          <w:ilvl w:val="1"/>
-          <w:numId w:val="1"/>
-        </w:numPr>
-        <w:jc w:val="both"/>
-        <w:rPr>
-          <w:rFonts w:ascii="Times New Roman" w:hAnsi="Times New Roman" w:cs="Times New Roman"/>
-          <w:sz w:val="24"/>
-          <w:szCs w:val="24"/>
-        </w:rPr>
-      </w:pPr>
-      <w:r>
-        <w:rPr>
-          <w:rFonts w:ascii="Times New Roman" w:hAnsi="Times New Roman" w:cs="Times New Roman"/>
-          <w:sz w:val="24"/>
-          <w:szCs w:val="24"/>
-        </w:rPr>
-        <w:t xml:space="preserve">Используется функция </w:t>
-      </w:r>
-      <w:proofErr w:type="spellStart"/>
+        <w:t>2</w:t>
+      </w:r>
+      <w:r>
+        <w:rPr>
+          <w:rFonts w:ascii="Times New Roman" w:hAnsi="Times New Roman" w:cs="Times New Roman"/>
+          <w:sz w:val="24"/>
+          <w:szCs w:val="24"/>
+        </w:rPr>
+        <w:t xml:space="preserve"> происходит их поэлементное умножение в функции </w:t>
+      </w:r>
       <w:r>
         <w:rPr>
           <w:rFonts w:ascii="Times New Roman" w:hAnsi="Times New Roman" w:cs="Times New Roman"/>
@@ -2875,9 +3519,8 @@
           <w:szCs w:val="24"/>
           <w:lang w:val="en-US"/>
         </w:rPr>
-        <w:t>calc</w:t>
-      </w:r>
-      <w:proofErr w:type="spellEnd"/>
+        <w:t>multiply</w:t>
+      </w:r>
       <w:r>
         <w:rPr>
           <w:rFonts w:ascii="Times New Roman" w:hAnsi="Times New Roman" w:cs="Times New Roman"/>
@@ -2886,7 +3529,6 @@
         </w:rPr>
         <w:t>_</w:t>
       </w:r>
-      <w:proofErr w:type="spellStart"/>
       <w:r>
         <w:rPr>
           <w:rFonts w:ascii="Times New Roman" w:hAnsi="Times New Roman" w:cs="Times New Roman"/>
@@ -2894,9 +3536,8 @@
           <w:szCs w:val="24"/>
           <w:lang w:val="en-US"/>
         </w:rPr>
-        <w:t>fft</w:t>
-      </w:r>
-      <w:proofErr w:type="spellEnd"/>
+        <w:t>vectors</w:t>
+      </w:r>
       <w:r>
         <w:rPr>
           <w:rFonts w:ascii="Times New Roman" w:hAnsi="Times New Roman" w:cs="Times New Roman"/>
@@ -2911,38 +3552,32 @@
           <w:sz w:val="24"/>
           <w:szCs w:val="24"/>
         </w:rPr>
-        <w:t xml:space="preserve">которая в качестве параметров принимает указатель на массив </w:t>
-      </w:r>
-      <w:proofErr w:type="spellStart"/>
-      <w:r>
-        <w:rPr>
-          <w:rFonts w:ascii="Times New Roman" w:hAnsi="Times New Roman" w:cs="Times New Roman"/>
-          <w:sz w:val="24"/>
-          <w:szCs w:val="24"/>
-          <w:lang w:val="en-US"/>
-        </w:rPr>
-        <w:t>fft</w:t>
-      </w:r>
-      <w:proofErr w:type="spellEnd"/>
-      <w:r>
-        <w:rPr>
-          <w:rFonts w:ascii="Times New Roman" w:hAnsi="Times New Roman" w:cs="Times New Roman"/>
-          <w:sz w:val="24"/>
-          <w:szCs w:val="24"/>
-        </w:rPr>
-        <w:t>_</w:t>
-      </w:r>
-      <w:proofErr w:type="spellStart"/>
-      <w:r>
-        <w:rPr>
-          <w:rFonts w:ascii="Times New Roman" w:hAnsi="Times New Roman" w:cs="Times New Roman"/>
-          <w:sz w:val="24"/>
-          <w:szCs w:val="24"/>
-          <w:lang w:val="en-US"/>
-        </w:rPr>
-        <w:t>vec</w:t>
-      </w:r>
-      <w:proofErr w:type="spellEnd"/>
+        <w:t xml:space="preserve">которая принимает на вход два </w:t>
+      </w:r>
+      <w:r>
+        <w:rPr>
+          <w:rFonts w:ascii="Times New Roman" w:hAnsi="Times New Roman" w:cs="Times New Roman"/>
+          <w:sz w:val="24"/>
+          <w:szCs w:val="24"/>
+        </w:rPr>
+        <w:t>массива</w:t>
+      </w:r>
+      <w:r>
+        <w:rPr>
+          <w:rFonts w:ascii="Times New Roman" w:hAnsi="Times New Roman" w:cs="Times New Roman"/>
+          <w:sz w:val="24"/>
+          <w:szCs w:val="24"/>
+        </w:rPr>
+        <w:t>, к</w:t>
+      </w:r>
+      <w:r>
+        <w:rPr>
+          <w:rFonts w:ascii="Times New Roman" w:hAnsi="Times New Roman" w:cs="Times New Roman"/>
+          <w:sz w:val="24"/>
+          <w:szCs w:val="24"/>
+        </w:rPr>
+        <w:t>оторые необходимо перемножить,</w:t>
+      </w:r>
       <w:r>
         <w:rPr>
           <w:rFonts w:ascii="Times New Roman" w:hAnsi="Times New Roman" w:cs="Times New Roman"/>
@@ -2957,428 +3592,63 @@
           <w:sz w:val="24"/>
           <w:szCs w:val="24"/>
         </w:rPr>
-        <w:t xml:space="preserve">(массив, в который будут записываться значения </w:t>
-      </w:r>
-      <w:r>
-        <w:rPr>
-          <w:rFonts w:ascii="Times New Roman" w:hAnsi="Times New Roman" w:cs="Times New Roman"/>
-          <w:sz w:val="24"/>
-          <w:szCs w:val="24"/>
-        </w:rPr>
-        <w:lastRenderedPageBreak/>
-        <w:t xml:space="preserve">ДПФ), указатель на массив </w:t>
-      </w:r>
-      <w:proofErr w:type="spellStart"/>
-      <w:r>
-        <w:rPr>
-          <w:rFonts w:ascii="Times New Roman" w:hAnsi="Times New Roman" w:cs="Times New Roman"/>
-          <w:sz w:val="24"/>
-          <w:szCs w:val="24"/>
-          <w:lang w:val="en-US"/>
-        </w:rPr>
-        <w:t>vec</w:t>
-      </w:r>
-      <w:proofErr w:type="spellEnd"/>
-      <w:r>
-        <w:rPr>
-          <w:rFonts w:ascii="Times New Roman" w:hAnsi="Times New Roman" w:cs="Times New Roman"/>
-          <w:sz w:val="24"/>
-          <w:szCs w:val="24"/>
-        </w:rPr>
-        <w:t xml:space="preserve"> </w:t>
-      </w:r>
-      <w:r>
-        <w:rPr>
-          <w:rFonts w:ascii="Times New Roman" w:hAnsi="Times New Roman" w:cs="Times New Roman"/>
-          <w:sz w:val="24"/>
-          <w:szCs w:val="24"/>
-        </w:rPr>
-        <w:t xml:space="preserve">(вектор коэффициентов многочлена, по которому будет считаться ДПФ) и указатель на массив </w:t>
-      </w:r>
-      <w:r>
-        <w:rPr>
-          <w:rFonts w:ascii="Times New Roman" w:hAnsi="Times New Roman" w:cs="Times New Roman"/>
-          <w:sz w:val="24"/>
-          <w:szCs w:val="24"/>
-          <w:lang w:val="en-US"/>
-        </w:rPr>
-        <w:t>roots</w:t>
-      </w:r>
-      <w:r>
-        <w:rPr>
-          <w:rFonts w:ascii="Times New Roman" w:hAnsi="Times New Roman" w:cs="Times New Roman"/>
-          <w:sz w:val="24"/>
-          <w:szCs w:val="24"/>
-        </w:rPr>
-        <w:t>_</w:t>
-      </w:r>
-      <w:r>
-        <w:rPr>
-          <w:rFonts w:ascii="Times New Roman" w:hAnsi="Times New Roman" w:cs="Times New Roman"/>
-          <w:sz w:val="24"/>
-          <w:szCs w:val="24"/>
-          <w:lang w:val="en-US"/>
-        </w:rPr>
-        <w:t>array</w:t>
-      </w:r>
-      <w:r>
-        <w:rPr>
-          <w:rFonts w:ascii="Times New Roman" w:hAnsi="Times New Roman" w:cs="Times New Roman"/>
-          <w:sz w:val="24"/>
-          <w:szCs w:val="24"/>
-        </w:rPr>
-        <w:t xml:space="preserve">, </w:t>
-      </w:r>
-      <w:r>
-        <w:rPr>
-          <w:rFonts w:ascii="Times New Roman" w:hAnsi="Times New Roman" w:cs="Times New Roman"/>
-          <w:sz w:val="24"/>
-          <w:szCs w:val="24"/>
-        </w:rPr>
-        <w:t>который будет использоваться для вычисления ДПФ.</w:t>
-      </w:r>
-    </w:p>
-    <w:p>
-      <w:pPr>
-        <w:pStyle w:val="a4"/>
-        <w:numPr>
-          <w:ilvl w:val="1"/>
-          <w:numId w:val="1"/>
-        </w:numPr>
-        <w:jc w:val="both"/>
-        <w:rPr>
-          <w:rFonts w:ascii="Times New Roman" w:hAnsi="Times New Roman" w:cs="Times New Roman"/>
-          <w:sz w:val="24"/>
-          <w:szCs w:val="24"/>
-        </w:rPr>
-      </w:pPr>
-      <w:r>
-        <w:rPr>
-          <w:rFonts w:ascii="Times New Roman" w:hAnsi="Times New Roman" w:cs="Times New Roman"/>
-          <w:sz w:val="24"/>
-          <w:szCs w:val="24"/>
-        </w:rPr>
-        <w:t>Вычисление ДПФ происходит по следующей формуле:</w:t>
-      </w:r>
-      <w:r>
-        <w:rPr>
-          <w:rFonts w:ascii="Times New Roman" w:eastAsiaTheme="minorEastAsia" w:hAnsi="Times New Roman" w:cs="Times New Roman"/>
-          <w:sz w:val="24"/>
-          <w:szCs w:val="24"/>
-        </w:rPr>
-        <w:t xml:space="preserve"> </w:t>
-      </w:r>
-      <m:oMath>
-        <m:sSub>
-          <m:sSubPr>
-            <m:ctrlPr>
-              <w:rPr>
-                <w:rFonts w:ascii="Cambria Math" w:hAnsi="Cambria Math" w:cs="Times New Roman"/>
-                <w:i/>
-                <w:sz w:val="24"/>
-                <w:szCs w:val="24"/>
-              </w:rPr>
-            </m:ctrlPr>
-          </m:sSubPr>
-          <m:e>
-            <m:r>
-              <w:rPr>
-                <w:rFonts w:ascii="Cambria Math" w:hAnsi="Cambria Math" w:cs="Times New Roman"/>
-                <w:sz w:val="24"/>
-                <w:szCs w:val="24"/>
-                <w:lang w:val="en-US"/>
-              </w:rPr>
-              <m:t>y</m:t>
-            </m:r>
-          </m:e>
-          <m:sub>
-            <m:r>
-              <w:rPr>
-                <w:rFonts w:ascii="Cambria Math" w:hAnsi="Cambria Math" w:cs="Times New Roman"/>
-                <w:sz w:val="24"/>
-                <w:szCs w:val="24"/>
-              </w:rPr>
-              <m:t>k</m:t>
-            </m:r>
-          </m:sub>
-        </m:sSub>
-        <m:r>
-          <w:rPr>
-            <w:rFonts w:ascii="Cambria Math" w:hAnsi="Cambria Math" w:cs="Times New Roman"/>
-            <w:sz w:val="24"/>
-            <w:szCs w:val="24"/>
-          </w:rPr>
-          <m:t>=</m:t>
-        </m:r>
-        <m:nary>
-          <m:naryPr>
-            <m:chr m:val="∑"/>
-            <m:limLoc m:val="undOvr"/>
-            <m:ctrlPr>
-              <w:rPr>
-                <w:rFonts w:ascii="Cambria Math" w:hAnsi="Cambria Math" w:cs="Times New Roman"/>
-                <w:i/>
-                <w:sz w:val="24"/>
-                <w:szCs w:val="24"/>
-              </w:rPr>
-            </m:ctrlPr>
-          </m:naryPr>
-          <m:sub>
-            <m:r>
-              <w:rPr>
-                <w:rFonts w:ascii="Cambria Math" w:hAnsi="Cambria Math" w:cs="Times New Roman"/>
-                <w:sz w:val="24"/>
-                <w:szCs w:val="24"/>
-              </w:rPr>
-              <m:t>j=0</m:t>
-            </m:r>
-          </m:sub>
-          <m:sup>
-            <m:r>
-              <w:rPr>
-                <w:rFonts w:ascii="Cambria Math" w:hAnsi="Cambria Math" w:cs="Times New Roman"/>
-                <w:sz w:val="24"/>
-                <w:szCs w:val="24"/>
-              </w:rPr>
-              <m:t>n-1</m:t>
-            </m:r>
-          </m:sup>
-          <m:e>
-            <m:sSub>
-              <m:sSubPr>
-                <m:ctrlPr>
-                  <w:rPr>
-                    <w:rFonts w:ascii="Cambria Math" w:hAnsi="Cambria Math" w:cs="Times New Roman"/>
-                    <w:i/>
-                    <w:sz w:val="24"/>
-                    <w:szCs w:val="24"/>
-                  </w:rPr>
-                </m:ctrlPr>
-              </m:sSubPr>
-              <m:e>
-                <m:r>
-                  <w:rPr>
-                    <w:rFonts w:ascii="Cambria Math" w:hAnsi="Cambria Math" w:cs="Times New Roman"/>
-                    <w:sz w:val="24"/>
-                    <w:szCs w:val="24"/>
-                  </w:rPr>
-                  <m:t>a</m:t>
-                </m:r>
-              </m:e>
-              <m:sub>
-                <m:r>
-                  <w:rPr>
-                    <w:rFonts w:ascii="Cambria Math" w:hAnsi="Cambria Math" w:cs="Times New Roman"/>
-                    <w:sz w:val="24"/>
-                    <w:szCs w:val="24"/>
-                  </w:rPr>
-                  <m:t>j</m:t>
-                </m:r>
-              </m:sub>
-            </m:sSub>
-            <m:sSubSup>
-              <m:sSubSupPr>
-                <m:ctrlPr>
-                  <w:rPr>
-                    <w:rFonts w:ascii="Cambria Math" w:hAnsi="Cambria Math" w:cs="Times New Roman"/>
-                    <w:i/>
-                    <w:sz w:val="24"/>
-                    <w:szCs w:val="24"/>
-                  </w:rPr>
-                </m:ctrlPr>
-              </m:sSubSupPr>
-              <m:e>
-                <m:r>
-                  <w:rPr>
-                    <w:rFonts w:ascii="Cambria Math" w:hAnsi="Cambria Math" w:cs="Times New Roman"/>
-                    <w:sz w:val="24"/>
-                    <w:szCs w:val="24"/>
-                  </w:rPr>
-                  <m:t>w</m:t>
-                </m:r>
-              </m:e>
-              <m:sub>
-                <m:r>
-                  <w:rPr>
-                    <w:rFonts w:ascii="Cambria Math" w:hAnsi="Cambria Math" w:cs="Times New Roman"/>
-                    <w:sz w:val="24"/>
-                    <w:szCs w:val="24"/>
-                  </w:rPr>
-                  <m:t>n</m:t>
-                </m:r>
-              </m:sub>
-              <m:sup>
-                <m:r>
-                  <w:rPr>
-                    <w:rFonts w:ascii="Cambria Math" w:hAnsi="Cambria Math" w:cs="Times New Roman"/>
-                    <w:sz w:val="24"/>
-                    <w:szCs w:val="24"/>
-                  </w:rPr>
-                  <m:t>kj</m:t>
-                </m:r>
-              </m:sup>
-            </m:sSubSup>
-          </m:e>
-        </m:nary>
-        <m:r>
-          <w:rPr>
-            <w:rFonts w:ascii="Cambria Math" w:hAnsi="Cambria Math" w:cs="Times New Roman"/>
-            <w:sz w:val="24"/>
-            <w:szCs w:val="24"/>
-          </w:rPr>
-          <m:t>, k=</m:t>
-        </m:r>
-        <m:acc>
-          <m:accPr>
-            <m:chr m:val="̅"/>
-            <m:ctrlPr>
-              <w:rPr>
-                <w:rFonts w:ascii="Cambria Math" w:hAnsi="Cambria Math" w:cs="Times New Roman"/>
-                <w:i/>
-                <w:sz w:val="24"/>
-                <w:szCs w:val="24"/>
-              </w:rPr>
-            </m:ctrlPr>
-          </m:accPr>
-          <m:e>
-            <m:r>
-              <w:rPr>
-                <w:rFonts w:ascii="Cambria Math" w:hAnsi="Cambria Math" w:cs="Times New Roman"/>
-                <w:sz w:val="24"/>
-                <w:szCs w:val="24"/>
-              </w:rPr>
-              <m:t xml:space="preserve">0,n-1 </m:t>
-            </m:r>
-          </m:e>
-        </m:acc>
-      </m:oMath>
-      <w:r>
-        <w:rPr>
-          <w:rFonts w:ascii="Times New Roman" w:eastAsiaTheme="minorEastAsia" w:hAnsi="Times New Roman" w:cs="Times New Roman"/>
-          <w:sz w:val="24"/>
-          <w:szCs w:val="24"/>
-        </w:rPr>
-        <w:t xml:space="preserve">. </w:t>
-      </w:r>
-      <w:r>
-        <w:rPr>
-          <w:rFonts w:ascii="Times New Roman" w:eastAsiaTheme="minorEastAsia" w:hAnsi="Times New Roman" w:cs="Times New Roman"/>
-          <w:sz w:val="24"/>
-          <w:szCs w:val="24"/>
-        </w:rPr>
-        <w:t>Каждый коэффициент</w:t>
-      </w:r>
-      <w:r>
-        <w:rPr>
-          <w:rFonts w:ascii="Times New Roman" w:eastAsiaTheme="minorEastAsia" w:hAnsi="Times New Roman" w:cs="Times New Roman"/>
-          <w:sz w:val="24"/>
-          <w:szCs w:val="24"/>
-        </w:rPr>
-        <w:t xml:space="preserve"> </w:t>
-      </w:r>
-      <m:oMath>
-        <m:sSub>
-          <m:sSubPr>
-            <m:ctrlPr>
-              <w:rPr>
-                <w:rFonts w:ascii="Cambria Math" w:hAnsi="Cambria Math" w:cs="Times New Roman"/>
-                <w:i/>
-                <w:sz w:val="24"/>
-                <w:szCs w:val="24"/>
-              </w:rPr>
-            </m:ctrlPr>
-          </m:sSubPr>
-          <m:e>
-            <m:r>
-              <w:rPr>
-                <w:rFonts w:ascii="Cambria Math" w:hAnsi="Cambria Math" w:cs="Times New Roman"/>
-                <w:sz w:val="24"/>
-                <w:szCs w:val="24"/>
-                <w:lang w:val="en-US"/>
-              </w:rPr>
-              <m:t>y</m:t>
-            </m:r>
-          </m:e>
-          <m:sub>
-            <m:r>
-              <w:rPr>
-                <w:rFonts w:ascii="Cambria Math" w:hAnsi="Cambria Math" w:cs="Times New Roman"/>
-                <w:sz w:val="24"/>
-                <w:szCs w:val="24"/>
-              </w:rPr>
-              <m:t>k</m:t>
-            </m:r>
-          </m:sub>
-        </m:sSub>
-      </m:oMath>
-      <w:r>
-        <w:rPr>
-          <w:rFonts w:ascii="Times New Roman" w:eastAsiaTheme="minorEastAsia" w:hAnsi="Times New Roman" w:cs="Times New Roman"/>
-          <w:sz w:val="24"/>
-          <w:szCs w:val="24"/>
-        </w:rPr>
-        <w:t xml:space="preserve"> рассчитывается независимо друг от друга, что позволяет распараллелить эту операцию.</w:t>
-      </w:r>
-    </w:p>
-    <w:p>
-      <w:pPr>
-        <w:pStyle w:val="a4"/>
-        <w:numPr>
-          <w:ilvl w:val="1"/>
-          <w:numId w:val="1"/>
-        </w:numPr>
-        <w:jc w:val="both"/>
-        <w:rPr>
-          <w:rFonts w:ascii="Times New Roman" w:hAnsi="Times New Roman" w:cs="Times New Roman"/>
-          <w:sz w:val="24"/>
-          <w:szCs w:val="24"/>
-        </w:rPr>
-      </w:pPr>
-      <w:r>
-        <w:rPr>
-          <w:rFonts w:ascii="Times New Roman" w:eastAsiaTheme="minorEastAsia" w:hAnsi="Times New Roman" w:cs="Times New Roman"/>
-          <w:sz w:val="24"/>
-          <w:szCs w:val="24"/>
-        </w:rPr>
-        <w:t xml:space="preserve">Все коэффициенты ДПФ записываются в массив </w:t>
-      </w:r>
-      <w:proofErr w:type="spellStart"/>
-      <w:r>
-        <w:rPr>
-          <w:rFonts w:ascii="Times New Roman" w:eastAsiaTheme="minorEastAsia" w:hAnsi="Times New Roman" w:cs="Times New Roman"/>
-          <w:sz w:val="24"/>
-          <w:szCs w:val="24"/>
-          <w:lang w:val="en-US"/>
-        </w:rPr>
-        <w:t>fft</w:t>
-      </w:r>
-      <w:proofErr w:type="spellEnd"/>
-      <w:r>
-        <w:rPr>
-          <w:rFonts w:ascii="Times New Roman" w:eastAsiaTheme="minorEastAsia" w:hAnsi="Times New Roman" w:cs="Times New Roman"/>
-          <w:sz w:val="24"/>
-          <w:szCs w:val="24"/>
-        </w:rPr>
-        <w:t>_</w:t>
-      </w:r>
-      <w:proofErr w:type="spellStart"/>
-      <w:r>
-        <w:rPr>
-          <w:rFonts w:ascii="Times New Roman" w:eastAsiaTheme="minorEastAsia" w:hAnsi="Times New Roman" w:cs="Times New Roman"/>
-          <w:sz w:val="24"/>
-          <w:szCs w:val="24"/>
-          <w:lang w:val="en-US"/>
-        </w:rPr>
-        <w:t>vec</w:t>
-      </w:r>
-      <w:proofErr w:type="spellEnd"/>
-      <w:r>
-        <w:rPr>
-          <w:rFonts w:ascii="Times New Roman" w:eastAsiaTheme="minorEastAsia" w:hAnsi="Times New Roman" w:cs="Times New Roman"/>
-          <w:sz w:val="24"/>
-          <w:szCs w:val="24"/>
-        </w:rPr>
-        <w:t>.</w:t>
+        <w:t>массив</w:t>
+      </w:r>
+      <w:r>
+        <w:rPr>
+          <w:rFonts w:ascii="Times New Roman" w:hAnsi="Times New Roman" w:cs="Times New Roman"/>
+          <w:sz w:val="24"/>
+          <w:szCs w:val="24"/>
+        </w:rPr>
+        <w:t>, в который необходимо записать результат</w:t>
+      </w:r>
+      <w:r>
+        <w:rPr>
+          <w:rFonts w:ascii="Times New Roman" w:hAnsi="Times New Roman" w:cs="Times New Roman"/>
+          <w:sz w:val="24"/>
+          <w:szCs w:val="24"/>
+        </w:rPr>
+        <w:t xml:space="preserve">, и </w:t>
+      </w:r>
+      <w:r>
+        <w:rPr>
+          <w:rFonts w:ascii="Times New Roman" w:hAnsi="Times New Roman" w:cs="Times New Roman"/>
+          <w:sz w:val="24"/>
+          <w:szCs w:val="24"/>
+        </w:rPr>
+        <w:t xml:space="preserve">размер </w:t>
+      </w:r>
+      <w:r>
+        <w:rPr>
+          <w:rFonts w:ascii="Times New Roman" w:hAnsi="Times New Roman" w:cs="Times New Roman"/>
+          <w:sz w:val="24"/>
+          <w:szCs w:val="24"/>
+        </w:rPr>
+        <w:t>массивов</w:t>
+      </w:r>
+      <w:r>
+        <w:rPr>
+          <w:rFonts w:ascii="Times New Roman" w:hAnsi="Times New Roman" w:cs="Times New Roman"/>
+          <w:sz w:val="24"/>
+          <w:szCs w:val="24"/>
+        </w:rPr>
+        <w:t xml:space="preserve">. Коэффициенты </w:t>
+      </w:r>
+      <w:r>
+        <w:rPr>
+          <w:rFonts w:ascii="Times New Roman" w:hAnsi="Times New Roman" w:cs="Times New Roman"/>
+          <w:sz w:val="24"/>
+          <w:szCs w:val="24"/>
+        </w:rPr>
+        <w:t>массивов</w:t>
+      </w:r>
+      <w:r>
+        <w:rPr>
+          <w:rFonts w:ascii="Times New Roman" w:hAnsi="Times New Roman" w:cs="Times New Roman"/>
+          <w:sz w:val="24"/>
+          <w:szCs w:val="24"/>
+        </w:rPr>
+        <w:t xml:space="preserve"> перемножаются независимо друг от друга, что позволяет распараллелить эту операцию.</w:t>
       </w:r>
     </w:p>
     <w:p>
@@ -3401,7 +3671,71 @@
           <w:sz w:val="24"/>
           <w:szCs w:val="24"/>
         </w:rPr>
-        <w:t xml:space="preserve">После расчета ДПФ для каждого из векторов происходит их поэлементное умножение в функции </w:t>
+        <w:t xml:space="preserve">Затем </w:t>
+      </w:r>
+      <w:r>
+        <w:rPr>
+          <w:rFonts w:ascii="Times New Roman" w:hAnsi="Times New Roman" w:cs="Times New Roman"/>
+          <w:sz w:val="24"/>
+          <w:szCs w:val="24"/>
+        </w:rPr>
+        <w:t>выполняется</w:t>
+      </w:r>
+      <w:r>
+        <w:rPr>
+          <w:rFonts w:ascii="Times New Roman" w:hAnsi="Times New Roman" w:cs="Times New Roman"/>
+          <w:sz w:val="24"/>
+          <w:szCs w:val="24"/>
+        </w:rPr>
+        <w:t xml:space="preserve"> </w:t>
+      </w:r>
+      <w:r>
+        <w:rPr>
+          <w:rFonts w:ascii="Times New Roman" w:hAnsi="Times New Roman" w:cs="Times New Roman"/>
+          <w:sz w:val="24"/>
+          <w:szCs w:val="24"/>
+        </w:rPr>
+        <w:t>обратное БПФ</w:t>
+      </w:r>
+      <w:r>
+        <w:rPr>
+          <w:rFonts w:ascii="Times New Roman" w:hAnsi="Times New Roman" w:cs="Times New Roman"/>
+          <w:sz w:val="24"/>
+          <w:szCs w:val="24"/>
+        </w:rPr>
+        <w:t xml:space="preserve"> от результирующего массива</w:t>
+      </w:r>
+      <w:r>
+        <w:rPr>
+          <w:rFonts w:ascii="Times New Roman" w:hAnsi="Times New Roman" w:cs="Times New Roman"/>
+          <w:sz w:val="24"/>
+          <w:szCs w:val="24"/>
+        </w:rPr>
+        <w:t xml:space="preserve"> </w:t>
+      </w:r>
+      <w:r>
+        <w:rPr>
+          <w:rFonts w:ascii="Times New Roman" w:eastAsiaTheme="minorEastAsia" w:hAnsi="Times New Roman" w:cs="Times New Roman"/>
+          <w:sz w:val="24"/>
+          <w:szCs w:val="24"/>
+        </w:rPr>
+        <w:t xml:space="preserve">с помощью </w:t>
+      </w:r>
+      <w:r>
+        <w:rPr>
+          <w:rFonts w:ascii="Times New Roman" w:eastAsiaTheme="minorEastAsia" w:hAnsi="Times New Roman" w:cs="Times New Roman"/>
+          <w:sz w:val="24"/>
+          <w:szCs w:val="24"/>
+        </w:rPr>
+        <w:t xml:space="preserve">той же </w:t>
+      </w:r>
+      <w:r>
+        <w:rPr>
+          <w:rFonts w:ascii="Times New Roman" w:eastAsiaTheme="minorEastAsia" w:hAnsi="Times New Roman" w:cs="Times New Roman"/>
+          <w:sz w:val="24"/>
+          <w:szCs w:val="24"/>
+        </w:rPr>
+        <w:t xml:space="preserve">функции </w:t>
       </w:r>
       <w:r>
         <w:rPr>
@@ -3410,7 +3744,7 @@
           <w:szCs w:val="24"/>
           <w:lang w:val="en-US"/>
         </w:rPr>
-        <w:t>multiply</w:t>
+        <w:t>parallel</w:t>
       </w:r>
       <w:r>
         <w:rPr>
@@ -3420,6 +3754,7 @@
         </w:rPr>
         <w:t>_</w:t>
       </w:r>
+      <w:proofErr w:type="spellStart"/>
       <w:r>
         <w:rPr>
           <w:rFonts w:ascii="Times New Roman" w:hAnsi="Times New Roman" w:cs="Times New Roman"/>
@@ -3427,23 +3762,245 @@
           <w:szCs w:val="24"/>
           <w:lang w:val="en-US"/>
         </w:rPr>
-        <w:t>vectors</w:t>
-      </w:r>
-      <w:r>
-        <w:rPr>
-          <w:rFonts w:ascii="Times New Roman" w:hAnsi="Times New Roman" w:cs="Times New Roman"/>
-          <w:sz w:val="24"/>
-          <w:szCs w:val="24"/>
-        </w:rPr>
-        <w:t xml:space="preserve">, </w:t>
-      </w:r>
-      <w:r>
-        <w:rPr>
-          <w:rFonts w:ascii="Times New Roman" w:hAnsi="Times New Roman" w:cs="Times New Roman"/>
-          <w:sz w:val="24"/>
-          <w:szCs w:val="24"/>
-        </w:rPr>
-        <w:t>которая принимает на вход два вектора, которые необходимо перемножить, и вектор, в который необходимо записать результат. Коэффициенты векторов перемножаются независимо друг от друга, что позволяет распараллелить эту операцию.</w:t>
+        <w:t>fft</w:t>
+      </w:r>
+      <w:proofErr w:type="spellEnd"/>
+      <w:r>
+        <w:rPr>
+          <w:rFonts w:ascii="Times New Roman" w:hAnsi="Times New Roman" w:cs="Times New Roman"/>
+          <w:sz w:val="24"/>
+          <w:szCs w:val="24"/>
+        </w:rPr>
+        <w:t xml:space="preserve">, но с установленным </w:t>
+      </w:r>
+      <w:r>
+        <w:rPr>
+          <w:rFonts w:ascii="Times New Roman" w:hAnsi="Times New Roman" w:cs="Times New Roman"/>
+          <w:sz w:val="24"/>
+          <w:szCs w:val="24"/>
+        </w:rPr>
+        <w:t xml:space="preserve">в </w:t>
+      </w:r>
+      <w:r>
+        <w:rPr>
+          <w:rFonts w:ascii="Times New Roman" w:hAnsi="Times New Roman" w:cs="Times New Roman"/>
+          <w:sz w:val="24"/>
+          <w:szCs w:val="24"/>
+          <w:lang w:val="en-US"/>
+        </w:rPr>
+        <w:t>true</w:t>
+      </w:r>
+      <w:r>
+        <w:rPr>
+          <w:rFonts w:ascii="Times New Roman" w:hAnsi="Times New Roman" w:cs="Times New Roman"/>
+          <w:sz w:val="24"/>
+          <w:szCs w:val="24"/>
+        </w:rPr>
+        <w:t xml:space="preserve"> </w:t>
+      </w:r>
+      <w:r>
+        <w:rPr>
+          <w:rFonts w:ascii="Times New Roman" w:hAnsi="Times New Roman" w:cs="Times New Roman"/>
+          <w:sz w:val="24"/>
+          <w:szCs w:val="24"/>
+        </w:rPr>
+        <w:t xml:space="preserve">флагом </w:t>
+      </w:r>
+      <w:proofErr w:type="spellStart"/>
+      <w:r>
+        <w:rPr>
+          <w:rFonts w:ascii="Times New Roman" w:hAnsi="Times New Roman" w:cs="Times New Roman"/>
+          <w:sz w:val="24"/>
+          <w:szCs w:val="24"/>
+        </w:rPr>
+        <w:t>invert</w:t>
+      </w:r>
+      <w:proofErr w:type="spellEnd"/>
+      <w:r>
+        <w:rPr>
+          <w:rFonts w:ascii="Times New Roman" w:eastAsiaTheme="minorEastAsia" w:hAnsi="Times New Roman" w:cs="Times New Roman"/>
+          <w:sz w:val="24"/>
+          <w:szCs w:val="24"/>
+        </w:rPr>
+        <w:t xml:space="preserve">. Вместо </w:t>
+      </w:r>
+      <w:r>
+        <w:rPr>
+          <w:rFonts w:ascii="Times New Roman" w:eastAsiaTheme="minorEastAsia" w:hAnsi="Times New Roman" w:cs="Times New Roman"/>
+          <w:sz w:val="24"/>
+          <w:szCs w:val="24"/>
+          <w:lang w:val="en-US"/>
+        </w:rPr>
+        <w:t>ROOT</w:t>
+      </w:r>
+      <w:r>
+        <w:rPr>
+          <w:rFonts w:ascii="Times New Roman" w:eastAsiaTheme="minorEastAsia" w:hAnsi="Times New Roman" w:cs="Times New Roman"/>
+          <w:sz w:val="24"/>
+          <w:szCs w:val="24"/>
+        </w:rPr>
+        <w:t xml:space="preserve">, используемого для вычисления </w:t>
+      </w:r>
+      <w:r>
+        <w:rPr>
+          <w:rFonts w:ascii="Times New Roman" w:eastAsiaTheme="minorEastAsia" w:hAnsi="Times New Roman" w:cs="Times New Roman"/>
+          <w:sz w:val="24"/>
+          <w:szCs w:val="24"/>
+        </w:rPr>
+        <w:t>поворачивающих множителей</w:t>
+      </w:r>
+      <w:r>
+        <w:rPr>
+          <w:rFonts w:ascii="Times New Roman" w:eastAsiaTheme="minorEastAsia" w:hAnsi="Times New Roman" w:cs="Times New Roman"/>
+          <w:sz w:val="24"/>
+          <w:szCs w:val="24"/>
+        </w:rPr>
+        <w:t xml:space="preserve"> преобразований бабочки, используется обратный к </w:t>
+      </w:r>
+      <w:r>
+        <w:rPr>
+          <w:rFonts w:ascii="Times New Roman" w:eastAsiaTheme="minorEastAsia" w:hAnsi="Times New Roman" w:cs="Times New Roman"/>
+          <w:sz w:val="24"/>
+          <w:szCs w:val="24"/>
+          <w:lang w:val="en-US"/>
+        </w:rPr>
+        <w:t>ROOT</w:t>
+      </w:r>
+      <w:r>
+        <w:rPr>
+          <w:rFonts w:ascii="Times New Roman" w:eastAsiaTheme="minorEastAsia" w:hAnsi="Times New Roman" w:cs="Times New Roman"/>
+          <w:sz w:val="24"/>
+          <w:szCs w:val="24"/>
+        </w:rPr>
+        <w:t xml:space="preserve"> по модулю </w:t>
+      </w:r>
+      <w:r>
+        <w:rPr>
+          <w:rFonts w:ascii="Times New Roman" w:hAnsi="Times New Roman" w:cs="Times New Roman"/>
+          <w:sz w:val="24"/>
+          <w:szCs w:val="24"/>
+          <w:lang w:val="en-US"/>
+        </w:rPr>
+        <w:t>MOD</w:t>
+      </w:r>
+      <w:r>
+        <w:rPr>
+          <w:rFonts w:ascii="Times New Roman" w:eastAsiaTheme="minorEastAsia" w:hAnsi="Times New Roman" w:cs="Times New Roman"/>
+          <w:sz w:val="24"/>
+          <w:szCs w:val="24"/>
+        </w:rPr>
+        <w:t xml:space="preserve">. </w:t>
+      </w:r>
+      <w:r>
+        <w:rPr>
+          <w:rFonts w:ascii="Times New Roman" w:eastAsiaTheme="minorEastAsia" w:hAnsi="Times New Roman" w:cs="Times New Roman"/>
+          <w:sz w:val="24"/>
+          <w:szCs w:val="24"/>
+        </w:rPr>
+        <w:t xml:space="preserve">Также в конце алгоритма </w:t>
+      </w:r>
+      <w:r>
+        <w:rPr>
+          <w:rFonts w:ascii="Times New Roman" w:hAnsi="Times New Roman" w:cs="Times New Roman"/>
+          <w:sz w:val="24"/>
+          <w:szCs w:val="24"/>
+        </w:rPr>
+        <w:t xml:space="preserve">каждый элемент </w:t>
+      </w:r>
+      <w:r>
+        <w:rPr>
+          <w:rFonts w:ascii="Times New Roman" w:hAnsi="Times New Roman" w:cs="Times New Roman"/>
+          <w:sz w:val="24"/>
+          <w:szCs w:val="24"/>
+        </w:rPr>
+        <w:t>массива</w:t>
+      </w:r>
+      <w:r>
+        <w:rPr>
+          <w:rFonts w:ascii="Times New Roman" w:hAnsi="Times New Roman" w:cs="Times New Roman"/>
+          <w:sz w:val="24"/>
+          <w:szCs w:val="24"/>
+        </w:rPr>
+        <w:t xml:space="preserve"> </w:t>
+      </w:r>
+      <w:proofErr w:type="spellStart"/>
+      <w:r>
+        <w:rPr>
+          <w:rFonts w:ascii="Times New Roman" w:hAnsi="Times New Roman" w:cs="Times New Roman"/>
+          <w:sz w:val="24"/>
+          <w:szCs w:val="24"/>
+          <w:lang w:val="en-US"/>
+        </w:rPr>
+        <w:t>vec</w:t>
+      </w:r>
+      <w:proofErr w:type="spellEnd"/>
+      <w:r>
+        <w:rPr>
+          <w:rFonts w:ascii="Times New Roman" w:hAnsi="Times New Roman" w:cs="Times New Roman"/>
+          <w:sz w:val="24"/>
+          <w:szCs w:val="24"/>
+        </w:rPr>
+        <w:t xml:space="preserve"> умножается на обратный к </w:t>
+      </w:r>
+      <w:r>
+        <w:rPr>
+          <w:rFonts w:ascii="Times New Roman" w:hAnsi="Times New Roman" w:cs="Times New Roman"/>
+          <w:sz w:val="24"/>
+          <w:szCs w:val="24"/>
+          <w:lang w:val="en-US"/>
+        </w:rPr>
+        <w:t>n</w:t>
+      </w:r>
+      <w:r>
+        <w:rPr>
+          <w:rFonts w:ascii="Times New Roman" w:hAnsi="Times New Roman" w:cs="Times New Roman"/>
+          <w:sz w:val="24"/>
+          <w:szCs w:val="24"/>
+        </w:rPr>
+        <w:t xml:space="preserve"> по модулю </w:t>
+      </w:r>
+      <w:r>
+        <w:rPr>
+          <w:rFonts w:ascii="Times New Roman" w:hAnsi="Times New Roman" w:cs="Times New Roman"/>
+          <w:sz w:val="24"/>
+          <w:szCs w:val="24"/>
+          <w:lang w:val="en-US"/>
+        </w:rPr>
+        <w:t>MOD</w:t>
+      </w:r>
+      <w:r>
+        <w:rPr>
+          <w:rFonts w:ascii="Times New Roman" w:hAnsi="Times New Roman" w:cs="Times New Roman"/>
+          <w:sz w:val="24"/>
+          <w:szCs w:val="24"/>
+        </w:rPr>
+        <w:t xml:space="preserve"> в функции </w:t>
+      </w:r>
+      <w:proofErr w:type="spellStart"/>
+      <w:r>
+        <w:rPr>
+          <w:rFonts w:ascii="Times New Roman" w:hAnsi="Times New Roman" w:cs="Times New Roman"/>
+          <w:sz w:val="24"/>
+          <w:szCs w:val="24"/>
+        </w:rPr>
+        <w:t>invert_fft_result</w:t>
+      </w:r>
+      <w:proofErr w:type="spellEnd"/>
+      <w:r>
+        <w:rPr>
+          <w:rFonts w:ascii="Times New Roman" w:hAnsi="Times New Roman" w:cs="Times New Roman"/>
+          <w:sz w:val="24"/>
+          <w:szCs w:val="24"/>
+        </w:rPr>
+        <w:t>. Данные действия выполняются независимо друг от друга, что позволяет распараллелить эту операцию</w:t>
+      </w:r>
+      <w:r>
+        <w:rPr>
+          <w:rFonts w:ascii="Times New Roman" w:eastAsiaTheme="minorEastAsia" w:hAnsi="Times New Roman" w:cs="Times New Roman"/>
+          <w:sz w:val="24"/>
+          <w:szCs w:val="24"/>
+        </w:rPr>
+        <w:t>.</w:t>
       </w:r>
     </w:p>
     <w:p>
@@ -3460,248 +4017,27 @@
           <w:szCs w:val="24"/>
         </w:rPr>
       </w:pPr>
-      <w:r>
-        <w:rPr>
-          <w:rFonts w:ascii="Times New Roman" w:hAnsi="Times New Roman" w:cs="Times New Roman"/>
-          <w:sz w:val="24"/>
-          <w:szCs w:val="24"/>
-        </w:rPr>
-        <w:t xml:space="preserve">Затем необходимо выполнить операцию, обратную операции ДПФ. Выполняется она по следующей формуле: </w:t>
-      </w:r>
-      <m:oMath>
-        <m:sSub>
-          <m:sSubPr>
-            <m:ctrlPr>
-              <w:rPr>
-                <w:rFonts w:ascii="Cambria Math" w:hAnsi="Cambria Math" w:cs="Times New Roman"/>
-                <w:i/>
-                <w:sz w:val="24"/>
-                <w:szCs w:val="24"/>
-              </w:rPr>
-            </m:ctrlPr>
-          </m:sSubPr>
-          <m:e>
-            <m:r>
-              <w:rPr>
-                <w:rFonts w:ascii="Cambria Math" w:hAnsi="Cambria Math" w:cs="Times New Roman"/>
-                <w:sz w:val="24"/>
-                <w:szCs w:val="24"/>
-              </w:rPr>
-              <m:t>a</m:t>
-            </m:r>
-          </m:e>
-          <m:sub>
-            <m:r>
-              <w:rPr>
-                <w:rFonts w:ascii="Cambria Math" w:hAnsi="Cambria Math" w:cs="Times New Roman"/>
-                <w:sz w:val="24"/>
-                <w:szCs w:val="24"/>
-              </w:rPr>
-              <m:t>k</m:t>
-            </m:r>
-          </m:sub>
-        </m:sSub>
-        <m:r>
-          <w:rPr>
-            <w:rFonts w:ascii="Cambria Math" w:hAnsi="Cambria Math" w:cs="Times New Roman"/>
-            <w:sz w:val="24"/>
-            <w:szCs w:val="24"/>
-          </w:rPr>
-          <m:t>=</m:t>
-        </m:r>
-        <m:f>
-          <m:fPr>
-            <m:ctrlPr>
-              <w:rPr>
-                <w:rFonts w:ascii="Cambria Math" w:hAnsi="Cambria Math" w:cs="Times New Roman"/>
-                <w:i/>
-                <w:sz w:val="24"/>
-                <w:szCs w:val="24"/>
-              </w:rPr>
-            </m:ctrlPr>
-          </m:fPr>
-          <m:num>
-            <m:r>
-              <w:rPr>
-                <w:rFonts w:ascii="Cambria Math" w:hAnsi="Cambria Math" w:cs="Times New Roman"/>
-                <w:sz w:val="24"/>
-                <w:szCs w:val="24"/>
-              </w:rPr>
-              <m:t>1</m:t>
-            </m:r>
-          </m:num>
-          <m:den>
-            <m:r>
-              <w:rPr>
-                <w:rFonts w:ascii="Cambria Math" w:hAnsi="Cambria Math" w:cs="Times New Roman"/>
-                <w:sz w:val="24"/>
-                <w:szCs w:val="24"/>
-              </w:rPr>
-              <m:t>n</m:t>
-            </m:r>
-          </m:den>
-        </m:f>
-        <m:nary>
-          <m:naryPr>
-            <m:chr m:val="∑"/>
-            <m:limLoc m:val="undOvr"/>
-            <m:ctrlPr>
-              <w:rPr>
-                <w:rFonts w:ascii="Cambria Math" w:hAnsi="Cambria Math" w:cs="Times New Roman"/>
-                <w:i/>
-                <w:sz w:val="24"/>
-                <w:szCs w:val="24"/>
-              </w:rPr>
-            </m:ctrlPr>
-          </m:naryPr>
-          <m:sub>
-            <m:r>
-              <w:rPr>
-                <w:rFonts w:ascii="Cambria Math" w:hAnsi="Cambria Math" w:cs="Times New Roman"/>
-                <w:sz w:val="24"/>
-                <w:szCs w:val="24"/>
-              </w:rPr>
-              <m:t>j</m:t>
-            </m:r>
-          </m:sub>
-          <m:sup>
-            <m:r>
-              <w:rPr>
-                <w:rFonts w:ascii="Cambria Math" w:hAnsi="Cambria Math" w:cs="Times New Roman"/>
-                <w:sz w:val="24"/>
-                <w:szCs w:val="24"/>
-              </w:rPr>
-              <m:t>n-1</m:t>
-            </m:r>
-          </m:sup>
-          <m:e>
-            <m:sSub>
-              <m:sSubPr>
-                <m:ctrlPr>
-                  <w:rPr>
-                    <w:rFonts w:ascii="Cambria Math" w:hAnsi="Cambria Math" w:cs="Times New Roman"/>
-                    <w:i/>
-                    <w:sz w:val="24"/>
-                    <w:szCs w:val="24"/>
-                  </w:rPr>
-                </m:ctrlPr>
-              </m:sSubPr>
-              <m:e>
-                <m:r>
-                  <w:rPr>
-                    <w:rFonts w:ascii="Cambria Math" w:hAnsi="Cambria Math" w:cs="Times New Roman"/>
-                    <w:sz w:val="24"/>
-                    <w:szCs w:val="24"/>
-                  </w:rPr>
-                  <m:t>y</m:t>
-                </m:r>
-              </m:e>
-              <m:sub>
-                <m:r>
-                  <w:rPr>
-                    <w:rFonts w:ascii="Cambria Math" w:hAnsi="Cambria Math" w:cs="Times New Roman"/>
-                    <w:sz w:val="24"/>
-                    <w:szCs w:val="24"/>
-                  </w:rPr>
-                  <m:t>j</m:t>
-                </m:r>
-              </m:sub>
-            </m:sSub>
-            <m:sSubSup>
-              <m:sSubSupPr>
-                <m:ctrlPr>
-                  <w:rPr>
-                    <w:rFonts w:ascii="Cambria Math" w:hAnsi="Cambria Math" w:cs="Times New Roman"/>
-                    <w:i/>
-                    <w:sz w:val="24"/>
-                    <w:szCs w:val="24"/>
-                  </w:rPr>
-                </m:ctrlPr>
-              </m:sSubSupPr>
-              <m:e>
-                <m:r>
-                  <w:rPr>
-                    <w:rFonts w:ascii="Cambria Math" w:hAnsi="Cambria Math" w:cs="Times New Roman"/>
-                    <w:sz w:val="24"/>
-                    <w:szCs w:val="24"/>
-                  </w:rPr>
-                  <m:t>w</m:t>
-                </m:r>
-              </m:e>
-              <m:sub>
-                <m:r>
-                  <w:rPr>
-                    <w:rFonts w:ascii="Cambria Math" w:hAnsi="Cambria Math" w:cs="Times New Roman"/>
-                    <w:sz w:val="24"/>
-                    <w:szCs w:val="24"/>
-                  </w:rPr>
-                  <m:t>n</m:t>
-                </m:r>
-              </m:sub>
-              <m:sup>
-                <m:r>
-                  <w:rPr>
-                    <w:rFonts w:ascii="Cambria Math" w:hAnsi="Cambria Math" w:cs="Times New Roman"/>
-                    <w:sz w:val="24"/>
-                    <w:szCs w:val="24"/>
-                  </w:rPr>
-                  <m:t>-kj</m:t>
-                </m:r>
-              </m:sup>
-            </m:sSubSup>
-          </m:e>
-        </m:nary>
-      </m:oMath>
-      <w:r>
-        <w:rPr>
-          <w:rFonts w:ascii="Times New Roman" w:eastAsiaTheme="minorEastAsia" w:hAnsi="Times New Roman" w:cs="Times New Roman"/>
-          <w:sz w:val="24"/>
-          <w:szCs w:val="24"/>
-        </w:rPr>
-        <w:t xml:space="preserve">, </w:t>
-      </w:r>
-      <w:r>
-        <w:rPr>
-          <w:rFonts w:ascii="Times New Roman" w:eastAsiaTheme="minorEastAsia" w:hAnsi="Times New Roman" w:cs="Times New Roman"/>
-          <w:sz w:val="24"/>
-          <w:szCs w:val="24"/>
-        </w:rPr>
-        <w:t xml:space="preserve">где </w:t>
-      </w:r>
-      <m:oMath>
-        <m:f>
-          <m:fPr>
-            <m:ctrlPr>
-              <w:rPr>
-                <w:rFonts w:ascii="Cambria Math" w:hAnsi="Cambria Math" w:cs="Times New Roman"/>
-                <w:i/>
-                <w:sz w:val="24"/>
-                <w:szCs w:val="24"/>
-              </w:rPr>
-            </m:ctrlPr>
-          </m:fPr>
-          <m:num>
-            <m:r>
-              <w:rPr>
-                <w:rFonts w:ascii="Cambria Math" w:hAnsi="Cambria Math" w:cs="Times New Roman"/>
-                <w:sz w:val="24"/>
-                <w:szCs w:val="24"/>
-              </w:rPr>
-              <m:t>1</m:t>
-            </m:r>
-          </m:num>
-          <m:den>
-            <m:r>
-              <w:rPr>
-                <w:rFonts w:ascii="Cambria Math" w:hAnsi="Cambria Math" w:cs="Times New Roman"/>
-                <w:sz w:val="24"/>
-                <w:szCs w:val="24"/>
-              </w:rPr>
-              <m:t>n</m:t>
-            </m:r>
-          </m:den>
-        </m:f>
-      </m:oMath>
+      <w:bookmarkStart w:id="0" w:name="_GoBack"/>
+      <w:bookmarkEnd w:id="0"/>
+      <w:r>
+        <w:rPr>
+          <w:rFonts w:ascii="Times New Roman" w:eastAsiaTheme="minorEastAsia" w:hAnsi="Times New Roman" w:cs="Times New Roman"/>
+          <w:sz w:val="24"/>
+          <w:szCs w:val="24"/>
+        </w:rPr>
+        <w:t xml:space="preserve">Полученные коэффициенты массива </w:t>
+      </w:r>
+      <w:proofErr w:type="spellStart"/>
+      <w:r>
+        <w:rPr>
+          <w:rFonts w:ascii="Times New Roman" w:eastAsiaTheme="minorEastAsia" w:hAnsi="Times New Roman" w:cs="Times New Roman"/>
+          <w:sz w:val="24"/>
+          <w:szCs w:val="24"/>
+          <w:lang w:val="en-US"/>
+        </w:rPr>
+        <w:t>vec</w:t>
+      </w:r>
+      <w:proofErr w:type="spellEnd"/>
       <w:r>
         <w:rPr>
           <w:rFonts w:ascii="Times New Roman" w:eastAsiaTheme="minorEastAsia" w:hAnsi="Times New Roman" w:cs="Times New Roman"/>
@@ -3709,244 +4045,6 @@
           <w:szCs w:val="24"/>
         </w:rPr>
         <w:t xml:space="preserve"> </w:t>
-      </w:r>
-      <w:r>
-        <w:rPr>
-          <w:rFonts w:ascii="Times New Roman" w:eastAsiaTheme="minorEastAsia" w:hAnsi="Times New Roman" w:cs="Times New Roman"/>
-          <w:sz w:val="24"/>
-          <w:szCs w:val="24"/>
-        </w:rPr>
-        <w:t>–</w:t>
-      </w:r>
-      <w:r>
-        <w:rPr>
-          <w:rFonts w:ascii="Times New Roman" w:eastAsiaTheme="minorEastAsia" w:hAnsi="Times New Roman" w:cs="Times New Roman"/>
-          <w:sz w:val="24"/>
-          <w:szCs w:val="24"/>
-        </w:rPr>
-        <w:t xml:space="preserve"> </w:t>
-      </w:r>
-      <w:r>
-        <w:rPr>
-          <w:rFonts w:ascii="Times New Roman" w:eastAsiaTheme="minorEastAsia" w:hAnsi="Times New Roman" w:cs="Times New Roman"/>
-          <w:sz w:val="24"/>
-          <w:szCs w:val="24"/>
-        </w:rPr>
-        <w:t xml:space="preserve">элемент, обратный к элементу </w:t>
-      </w:r>
-      <w:r>
-        <w:rPr>
-          <w:rFonts w:ascii="Times New Roman" w:eastAsiaTheme="minorEastAsia" w:hAnsi="Times New Roman" w:cs="Times New Roman"/>
-          <w:sz w:val="24"/>
-          <w:szCs w:val="24"/>
-          <w:lang w:val="en-US"/>
-        </w:rPr>
-        <w:t>root</w:t>
-      </w:r>
-      <w:r>
-        <w:rPr>
-          <w:rFonts w:ascii="Times New Roman" w:eastAsiaTheme="minorEastAsia" w:hAnsi="Times New Roman" w:cs="Times New Roman"/>
-          <w:sz w:val="24"/>
-          <w:szCs w:val="24"/>
-        </w:rPr>
-        <w:t xml:space="preserve"> </w:t>
-      </w:r>
-      <w:r>
-        <w:rPr>
-          <w:rFonts w:ascii="Times New Roman" w:eastAsiaTheme="minorEastAsia" w:hAnsi="Times New Roman" w:cs="Times New Roman"/>
-          <w:sz w:val="24"/>
-          <w:szCs w:val="24"/>
-        </w:rPr>
-        <w:t xml:space="preserve">по модулю </w:t>
-      </w:r>
-      <w:r>
-        <w:rPr>
-          <w:rFonts w:ascii="Times New Roman" w:eastAsiaTheme="minorEastAsia" w:hAnsi="Times New Roman" w:cs="Times New Roman"/>
-          <w:sz w:val="24"/>
-          <w:szCs w:val="24"/>
-          <w:lang w:val="en-US"/>
-        </w:rPr>
-        <w:t>mod</w:t>
-      </w:r>
-      <w:r>
-        <w:rPr>
-          <w:rFonts w:ascii="Times New Roman" w:eastAsiaTheme="minorEastAsia" w:hAnsi="Times New Roman" w:cs="Times New Roman"/>
-          <w:sz w:val="24"/>
-          <w:szCs w:val="24"/>
-        </w:rPr>
-        <w:t xml:space="preserve">. </w:t>
-      </w:r>
-      <w:r>
-        <w:rPr>
-          <w:rFonts w:ascii="Times New Roman" w:eastAsiaTheme="minorEastAsia" w:hAnsi="Times New Roman" w:cs="Times New Roman"/>
-          <w:sz w:val="24"/>
-          <w:szCs w:val="24"/>
-        </w:rPr>
-        <w:t xml:space="preserve">Операция выполняется с помощью функции </w:t>
-      </w:r>
-      <w:proofErr w:type="spellStart"/>
-      <w:r>
-        <w:rPr>
-          <w:rFonts w:ascii="Times New Roman" w:eastAsiaTheme="minorEastAsia" w:hAnsi="Times New Roman" w:cs="Times New Roman"/>
-          <w:sz w:val="24"/>
-          <w:szCs w:val="24"/>
-          <w:lang w:val="en-US"/>
-        </w:rPr>
-        <w:t>calc</w:t>
-      </w:r>
-      <w:proofErr w:type="spellEnd"/>
-      <w:r>
-        <w:rPr>
-          <w:rFonts w:ascii="Times New Roman" w:eastAsiaTheme="minorEastAsia" w:hAnsi="Times New Roman" w:cs="Times New Roman"/>
-          <w:sz w:val="24"/>
-          <w:szCs w:val="24"/>
-        </w:rPr>
-        <w:t>_</w:t>
-      </w:r>
-      <w:r>
-        <w:rPr>
-          <w:rFonts w:ascii="Times New Roman" w:eastAsiaTheme="minorEastAsia" w:hAnsi="Times New Roman" w:cs="Times New Roman"/>
-          <w:sz w:val="24"/>
-          <w:szCs w:val="24"/>
-          <w:lang w:val="en-US"/>
-        </w:rPr>
-        <w:t>revert</w:t>
-      </w:r>
-      <w:r>
-        <w:rPr>
-          <w:rFonts w:ascii="Times New Roman" w:eastAsiaTheme="minorEastAsia" w:hAnsi="Times New Roman" w:cs="Times New Roman"/>
-          <w:sz w:val="24"/>
-          <w:szCs w:val="24"/>
-        </w:rPr>
-        <w:t>_</w:t>
-      </w:r>
-      <w:proofErr w:type="spellStart"/>
-      <w:r>
-        <w:rPr>
-          <w:rFonts w:ascii="Times New Roman" w:eastAsiaTheme="minorEastAsia" w:hAnsi="Times New Roman" w:cs="Times New Roman"/>
-          <w:sz w:val="24"/>
-          <w:szCs w:val="24"/>
-          <w:lang w:val="en-US"/>
-        </w:rPr>
-        <w:t>fft</w:t>
-      </w:r>
-      <w:proofErr w:type="spellEnd"/>
-      <w:r>
-        <w:rPr>
-          <w:rFonts w:ascii="Times New Roman" w:eastAsiaTheme="minorEastAsia" w:hAnsi="Times New Roman" w:cs="Times New Roman"/>
-          <w:sz w:val="24"/>
-          <w:szCs w:val="24"/>
-        </w:rPr>
-        <w:t xml:space="preserve">, </w:t>
-      </w:r>
-      <w:r>
-        <w:rPr>
-          <w:rFonts w:ascii="Times New Roman" w:eastAsiaTheme="minorEastAsia" w:hAnsi="Times New Roman" w:cs="Times New Roman"/>
-          <w:sz w:val="24"/>
-          <w:szCs w:val="24"/>
-        </w:rPr>
-        <w:t xml:space="preserve">которая аналогична функции </w:t>
-      </w:r>
-      <w:proofErr w:type="spellStart"/>
-      <w:r>
-        <w:rPr>
-          <w:rFonts w:ascii="Times New Roman" w:eastAsiaTheme="minorEastAsia" w:hAnsi="Times New Roman" w:cs="Times New Roman"/>
-          <w:sz w:val="24"/>
-          <w:szCs w:val="24"/>
-          <w:lang w:val="en-US"/>
-        </w:rPr>
-        <w:t>calc</w:t>
-      </w:r>
-      <w:proofErr w:type="spellEnd"/>
-      <w:r>
-        <w:rPr>
-          <w:rFonts w:ascii="Times New Roman" w:eastAsiaTheme="minorEastAsia" w:hAnsi="Times New Roman" w:cs="Times New Roman"/>
-          <w:sz w:val="24"/>
-          <w:szCs w:val="24"/>
-        </w:rPr>
-        <w:t>_</w:t>
-      </w:r>
-      <w:proofErr w:type="spellStart"/>
-      <w:r>
-        <w:rPr>
-          <w:rFonts w:ascii="Times New Roman" w:eastAsiaTheme="minorEastAsia" w:hAnsi="Times New Roman" w:cs="Times New Roman"/>
-          <w:sz w:val="24"/>
-          <w:szCs w:val="24"/>
-          <w:lang w:val="en-US"/>
-        </w:rPr>
-        <w:t>fft</w:t>
-      </w:r>
-      <w:proofErr w:type="spellEnd"/>
-      <w:r>
-        <w:rPr>
-          <w:rFonts w:ascii="Times New Roman" w:eastAsiaTheme="minorEastAsia" w:hAnsi="Times New Roman" w:cs="Times New Roman"/>
-          <w:sz w:val="24"/>
-          <w:szCs w:val="24"/>
-        </w:rPr>
-        <w:t xml:space="preserve">. </w:t>
-      </w:r>
-      <w:r>
-        <w:rPr>
-          <w:rFonts w:ascii="Times New Roman" w:eastAsiaTheme="minorEastAsia" w:hAnsi="Times New Roman" w:cs="Times New Roman"/>
-          <w:sz w:val="24"/>
-          <w:szCs w:val="24"/>
-        </w:rPr>
-        <w:t xml:space="preserve">Полученный вектор, записанный в массив </w:t>
-      </w:r>
-      <w:r>
-        <w:rPr>
-          <w:rFonts w:ascii="Times New Roman" w:eastAsiaTheme="minorEastAsia" w:hAnsi="Times New Roman" w:cs="Times New Roman"/>
-          <w:sz w:val="24"/>
-          <w:szCs w:val="24"/>
-          <w:lang w:val="en-US"/>
-        </w:rPr>
-        <w:t>rev</w:t>
-      </w:r>
-      <w:r>
-        <w:rPr>
-          <w:rFonts w:ascii="Times New Roman" w:eastAsiaTheme="minorEastAsia" w:hAnsi="Times New Roman" w:cs="Times New Roman"/>
-          <w:sz w:val="24"/>
-          <w:szCs w:val="24"/>
-        </w:rPr>
-        <w:t>_</w:t>
-      </w:r>
-      <w:proofErr w:type="spellStart"/>
-      <w:r>
-        <w:rPr>
-          <w:rFonts w:ascii="Times New Roman" w:eastAsiaTheme="minorEastAsia" w:hAnsi="Times New Roman" w:cs="Times New Roman"/>
-          <w:sz w:val="24"/>
-          <w:szCs w:val="24"/>
-          <w:lang w:val="en-US"/>
-        </w:rPr>
-        <w:t>fft</w:t>
-      </w:r>
-      <w:proofErr w:type="spellEnd"/>
-      <w:r>
-        <w:rPr>
-          <w:rFonts w:ascii="Times New Roman" w:eastAsiaTheme="minorEastAsia" w:hAnsi="Times New Roman" w:cs="Times New Roman"/>
-          <w:sz w:val="24"/>
-          <w:szCs w:val="24"/>
-        </w:rPr>
-        <w:t>_</w:t>
-      </w:r>
-      <w:proofErr w:type="spellStart"/>
-      <w:r>
-        <w:rPr>
-          <w:rFonts w:ascii="Times New Roman" w:eastAsiaTheme="minorEastAsia" w:hAnsi="Times New Roman" w:cs="Times New Roman"/>
-          <w:sz w:val="24"/>
-          <w:szCs w:val="24"/>
-          <w:lang w:val="en-US"/>
-        </w:rPr>
-        <w:t>vec</w:t>
-      </w:r>
-      <w:proofErr w:type="spellEnd"/>
-      <w:r>
-        <w:rPr>
-          <w:rFonts w:ascii="Times New Roman" w:eastAsiaTheme="minorEastAsia" w:hAnsi="Times New Roman" w:cs="Times New Roman"/>
-          <w:sz w:val="24"/>
-          <w:szCs w:val="24"/>
-        </w:rPr>
-        <w:t xml:space="preserve"> – </w:t>
       </w:r>
       <w:r>
         <w:rPr>
@@ -5368,8 +5466,6 @@
           <w:szCs w:val="24"/>
         </w:rPr>
       </w:pPr>
-      <w:bookmarkStart w:id="0" w:name="_GoBack"/>
-      <w:bookmarkEnd w:id="0"/>
     </w:p>
     <w:sectPr>
       <w:pgSz w:w="11906" w:h="16838"/>
@@ -5876,7 +5972,6 @@
   <w:style w:type="character" w:default="1" w:styleId="a0">
     <w:name w:val="Default Paragraph Font"/>
     <w:uiPriority w:val="1"/>
-    <w:semiHidden/>
     <w:unhideWhenUsed/>
   </w:style>
   <w:style w:type="table" w:default="1" w:styleId="a1">
@@ -6209,7 +6304,7 @@
 </file>
 
 <file path=customXml/itemProps1.xml><?xml version="1.0" encoding="utf-8"?>
-<ds:datastoreItem xmlns:ds="http://schemas.openxmlformats.org/officeDocument/2006/customXml" ds:itemID="{5778C0D1-14C0-4592-BBB5-85C7BAB80085}">
+<ds:datastoreItem xmlns:ds="http://schemas.openxmlformats.org/officeDocument/2006/customXml" ds:itemID="{D7F4CF88-48EC-427B-B28E-ECD1D0834509}">
   <ds:schemaRefs>
     <ds:schemaRef ds:uri="http://schemas.openxmlformats.org/officeDocument/2006/bibliography"/>
   </ds:schemaRefs>

</xml_diff>